<commit_message>
Update Music Mixer Project Dev Note of Russell & Jin.docx
Update Music Mixer Project Dev Notes
</commit_message>
<xml_diff>
--- a/asset/Music Mixer Project Dev Note of Russell & Jin.docx
+++ b/asset/Music Mixer Project Dev Note of Russell & Jin.docx
@@ -4,735 +4,16 @@
   <w:body>
     <w:p>
       <w:pPr>
-        <w:rPr>
-          <w:rFonts w:ascii="Arial" w:hAnsi="Arial" w:cs="Arial"/>
-          <w:b/>
-          <w:bCs/>
-          <w:color w:val="A6A6A6" w:themeColor="background1" w:themeShade="A6"/>
-        </w:rPr>
-      </w:pPr>
-      <w:r>
-        <w:rPr>
-          <w:rFonts w:ascii="Arial" w:hAnsi="Arial" w:cs="Arial"/>
-          <w:b/>
-          <w:bCs/>
-          <w:color w:val="A6A6A6" w:themeColor="background1" w:themeShade="A6"/>
-        </w:rPr>
-        <w:t>Music Mixer Asset Collection</w:t>
-      </w:r>
-      <w:r>
-        <w:rPr>
-          <w:rFonts w:ascii="Arial" w:hAnsi="Arial" w:cs="Arial" w:hint="eastAsia"/>
-          <w:b/>
-          <w:bCs/>
-          <w:color w:val="A6A6A6" w:themeColor="background1" w:themeShade="A6"/>
-        </w:rPr>
-        <w:t xml:space="preserve"> detail from FOL</w:t>
-      </w:r>
-    </w:p>
-    <w:p>
-      <w:pPr>
-        <w:rPr>
-          <w:rFonts w:ascii="Arial" w:hAnsi="Arial" w:cs="Arial"/>
-          <w:color w:val="A6A6A6" w:themeColor="background1" w:themeShade="A6"/>
-        </w:rPr>
-      </w:pPr>
-      <w:r>
-        <w:rPr>
-          <w:rFonts w:ascii="Arial" w:hAnsi="Arial" w:cs="Arial"/>
-          <w:color w:val="A6A6A6" w:themeColor="background1" w:themeShade="A6"/>
-        </w:rPr>
-        <w:t xml:space="preserve">There was a question last class regarding the submission of the additional materials for the music mixer assignment </w:t>
-      </w:r>
-      <w:proofErr w:type="gramStart"/>
-      <w:r>
-        <w:rPr>
-          <w:rFonts w:ascii="Arial" w:hAnsi="Arial" w:cs="Arial"/>
-          <w:color w:val="A6A6A6" w:themeColor="background1" w:themeShade="A6"/>
-        </w:rPr>
-        <w:t>check in</w:t>
-      </w:r>
-      <w:proofErr w:type="gramEnd"/>
-      <w:r>
-        <w:rPr>
-          <w:rFonts w:ascii="Arial" w:hAnsi="Arial" w:cs="Arial"/>
-          <w:color w:val="A6A6A6" w:themeColor="background1" w:themeShade="A6"/>
-        </w:rPr>
-        <w:t xml:space="preserve">. As per </w:t>
-      </w:r>
-      <w:proofErr w:type="spellStart"/>
-      <w:r>
-        <w:rPr>
-          <w:rFonts w:ascii="Arial" w:hAnsi="Arial" w:cs="Arial"/>
-          <w:color w:val="A6A6A6" w:themeColor="background1" w:themeShade="A6"/>
-        </w:rPr>
-        <w:t>github</w:t>
-      </w:r>
-      <w:proofErr w:type="spellEnd"/>
-      <w:r>
-        <w:rPr>
-          <w:rFonts w:ascii="Arial" w:hAnsi="Arial" w:cs="Arial"/>
-          <w:color w:val="A6A6A6" w:themeColor="background1" w:themeShade="A6"/>
-        </w:rPr>
-        <w:t xml:space="preserve"> best practices, your assets folder should not be pushed to </w:t>
-      </w:r>
-      <w:proofErr w:type="spellStart"/>
-      <w:r>
-        <w:rPr>
-          <w:rFonts w:ascii="Arial" w:hAnsi="Arial" w:cs="Arial"/>
-          <w:color w:val="A6A6A6" w:themeColor="background1" w:themeShade="A6"/>
-        </w:rPr>
-        <w:t>github</w:t>
-      </w:r>
-      <w:proofErr w:type="spellEnd"/>
-      <w:r>
-        <w:rPr>
-          <w:rFonts w:ascii="Arial" w:hAnsi="Arial" w:cs="Arial"/>
-          <w:color w:val="A6A6A6" w:themeColor="background1" w:themeShade="A6"/>
-        </w:rPr>
-        <w:t>. </w:t>
-      </w:r>
-      <w:r>
-        <w:rPr>
-          <w:rFonts w:ascii="Arial" w:hAnsi="Arial" w:cs="Arial"/>
-          <w:b/>
-          <w:bCs/>
-          <w:color w:val="A6A6A6" w:themeColor="background1" w:themeShade="A6"/>
-        </w:rPr>
-        <w:t xml:space="preserve">Please put all additional materials in your zipped assets folder and submit manually to the FOL </w:t>
-      </w:r>
-      <w:proofErr w:type="spellStart"/>
-      <w:r>
-        <w:rPr>
-          <w:rFonts w:ascii="Arial" w:hAnsi="Arial" w:cs="Arial"/>
-          <w:b/>
-          <w:bCs/>
-          <w:color w:val="A6A6A6" w:themeColor="background1" w:themeShade="A6"/>
-        </w:rPr>
-        <w:t>dropbox</w:t>
-      </w:r>
-      <w:proofErr w:type="spellEnd"/>
-      <w:r>
-        <w:rPr>
-          <w:rFonts w:ascii="Arial" w:hAnsi="Arial" w:cs="Arial"/>
-          <w:b/>
-          <w:bCs/>
-          <w:color w:val="A6A6A6" w:themeColor="background1" w:themeShade="A6"/>
-        </w:rPr>
-        <w:t>. </w:t>
-      </w:r>
-      <w:r>
-        <w:rPr>
-          <w:rFonts w:ascii="Arial" w:hAnsi="Arial" w:cs="Arial"/>
-          <w:color w:val="A6A6A6" w:themeColor="background1" w:themeShade="A6"/>
-        </w:rPr>
-        <w:t xml:space="preserve"> Again, additional materials to be included for the </w:t>
-      </w:r>
-      <w:proofErr w:type="gramStart"/>
-      <w:r>
-        <w:rPr>
-          <w:rFonts w:ascii="Arial" w:hAnsi="Arial" w:cs="Arial"/>
-          <w:color w:val="A6A6A6" w:themeColor="background1" w:themeShade="A6"/>
-        </w:rPr>
-        <w:t>check in</w:t>
-      </w:r>
-      <w:proofErr w:type="gramEnd"/>
-      <w:r>
-        <w:rPr>
-          <w:rFonts w:ascii="Arial" w:hAnsi="Arial" w:cs="Arial"/>
-          <w:color w:val="A6A6A6" w:themeColor="background1" w:themeShade="A6"/>
-        </w:rPr>
-        <w:t xml:space="preserve"> might include things like:</w:t>
-      </w:r>
-    </w:p>
-    <w:p>
-      <w:pPr>
-        <w:numPr>
-          <w:ilvl w:val="0"/>
-          <w:numId w:val="1"/>
-        </w:numPr>
-        <w:rPr>
-          <w:rFonts w:ascii="Arial" w:hAnsi="Arial" w:cs="Arial"/>
-          <w:color w:val="A6A6A6" w:themeColor="background1" w:themeShade="A6"/>
-        </w:rPr>
-      </w:pPr>
-      <w:r>
-        <w:rPr>
-          <w:rFonts w:ascii="Arial" w:hAnsi="Arial" w:cs="Arial"/>
-          <w:color w:val="A6A6A6" w:themeColor="background1" w:themeShade="A6"/>
-        </w:rPr>
-        <w:t>Dev notes/general plan for the project</w:t>
-      </w:r>
-    </w:p>
-    <w:p>
-      <w:pPr>
-        <w:numPr>
-          <w:ilvl w:val="0"/>
-          <w:numId w:val="1"/>
-        </w:numPr>
-        <w:rPr>
-          <w:rFonts w:ascii="Arial" w:hAnsi="Arial" w:cs="Arial"/>
-          <w:color w:val="A6A6A6" w:themeColor="background1" w:themeShade="A6"/>
-        </w:rPr>
-      </w:pPr>
-      <w:r>
-        <w:rPr>
-          <w:rFonts w:ascii="Arial" w:hAnsi="Arial" w:cs="Arial"/>
-          <w:color w:val="A6A6A6" w:themeColor="background1" w:themeShade="A6"/>
-        </w:rPr>
-        <w:t>initial research (events, audio, drag and drop, etc.)</w:t>
-      </w:r>
-    </w:p>
-    <w:p>
-      <w:pPr>
-        <w:numPr>
-          <w:ilvl w:val="0"/>
-          <w:numId w:val="1"/>
-        </w:numPr>
-        <w:rPr>
-          <w:rFonts w:ascii="Arial" w:hAnsi="Arial" w:cs="Arial"/>
-          <w:color w:val="A6A6A6" w:themeColor="background1" w:themeShade="A6"/>
-        </w:rPr>
-      </w:pPr>
-      <w:r>
-        <w:rPr>
-          <w:rFonts w:ascii="Arial" w:hAnsi="Arial" w:cs="Arial"/>
-          <w:color w:val="A6A6A6" w:themeColor="background1" w:themeShade="A6"/>
-        </w:rPr>
-        <w:t>challenges/interesting things you’ve found etc. </w:t>
-      </w:r>
-    </w:p>
-    <w:p>
-      <w:pPr>
-        <w:numPr>
-          <w:ilvl w:val="0"/>
-          <w:numId w:val="1"/>
-        </w:numPr>
-        <w:rPr>
-          <w:rFonts w:ascii="Arial" w:hAnsi="Arial" w:cs="Arial"/>
-          <w:color w:val="A6A6A6" w:themeColor="background1" w:themeShade="A6"/>
-        </w:rPr>
-      </w:pPr>
-      <w:proofErr w:type="spellStart"/>
-      <w:r>
-        <w:rPr>
-          <w:rFonts w:ascii="Arial" w:hAnsi="Arial" w:cs="Arial"/>
-          <w:color w:val="A6A6A6" w:themeColor="background1" w:themeShade="A6"/>
-        </w:rPr>
-        <w:t>pinterest</w:t>
-      </w:r>
-      <w:proofErr w:type="spellEnd"/>
-      <w:r>
-        <w:rPr>
-          <w:rFonts w:ascii="Arial" w:hAnsi="Arial" w:cs="Arial"/>
-          <w:color w:val="A6A6A6" w:themeColor="background1" w:themeShade="A6"/>
-        </w:rPr>
-        <w:t>/inspirational materials to show general visual direction you're heading in</w:t>
-      </w:r>
-    </w:p>
-    <w:p>
-      <w:pPr>
-        <w:numPr>
-          <w:ilvl w:val="0"/>
-          <w:numId w:val="1"/>
-        </w:numPr>
-        <w:rPr>
-          <w:rFonts w:ascii="Arial" w:hAnsi="Arial" w:cs="Arial"/>
-          <w:color w:val="A6A6A6" w:themeColor="background1" w:themeShade="A6"/>
-        </w:rPr>
-      </w:pPr>
-      <w:r>
-        <w:rPr>
-          <w:rFonts w:ascii="Arial" w:hAnsi="Arial" w:cs="Arial"/>
-          <w:color w:val="A6A6A6" w:themeColor="background1" w:themeShade="A6"/>
-        </w:rPr>
-        <w:t>sample audio files (if you have any)</w:t>
-      </w:r>
-    </w:p>
-    <w:p>
-      <w:pPr>
-        <w:numPr>
-          <w:ilvl w:val="0"/>
-          <w:numId w:val="1"/>
-        </w:numPr>
-        <w:rPr>
-          <w:rFonts w:ascii="Arial" w:hAnsi="Arial" w:cs="Arial"/>
-          <w:color w:val="A6A6A6" w:themeColor="background1" w:themeShade="A6"/>
-        </w:rPr>
-      </w:pPr>
-      <w:hyperlink r:id="rId5" w:history="1">
-        <w:r>
-          <w:rPr>
-            <w:rStyle w:val="aa"/>
-            <w:rFonts w:ascii="Arial" w:hAnsi="Arial" w:cs="Arial"/>
-            <w14:textFill>
-              <w14:solidFill>
-                <w14:srgbClr w14:val="0000FF">
-                  <w14:lumMod w14:val="65000"/>
-                </w14:srgbClr>
-              </w14:solidFill>
-            </w14:textFill>
-          </w:rPr>
-          <w:t>https://www.fanshaweonline.ca/d2l/le/news/2038335/2320593/view?ou=2038335</w:t>
-        </w:r>
-      </w:hyperlink>
-    </w:p>
-    <w:p>
-      <w:pPr>
-        <w:numPr>
-          <w:ilvl w:val="0"/>
-          <w:numId w:val="1"/>
-        </w:numPr>
-        <w:rPr>
-          <w:rFonts w:ascii="Arial" w:hAnsi="Arial" w:cs="Arial"/>
-          <w:color w:val="A6A6A6" w:themeColor="background1" w:themeShade="A6"/>
-        </w:rPr>
-      </w:pPr>
-      <w:hyperlink r:id="rId6" w:history="1">
-        <w:r>
-          <w:rPr>
-            <w:rStyle w:val="aa"/>
-            <w:rFonts w:ascii="Arial" w:hAnsi="Arial" w:cs="Arial"/>
-            <w14:textFill>
-              <w14:solidFill>
-                <w14:srgbClr w14:val="0000FF">
-                  <w14:lumMod w14:val="65000"/>
-                </w14:srgbClr>
-              </w14:solidFill>
-            </w14:textFill>
-          </w:rPr>
-          <w:t>https://www.fanshaweonline.ca/d2l/le/content/2038335/viewContent/18870721/View</w:t>
-        </w:r>
-      </w:hyperlink>
-    </w:p>
-    <w:p>
-      <w:pPr>
-        <w:numPr>
-          <w:ilvl w:val="0"/>
-          <w:numId w:val="1"/>
-        </w:numPr>
-        <w:rPr>
-          <w:rFonts w:ascii="Arial" w:hAnsi="Arial" w:cs="Arial"/>
-          <w:color w:val="A6A6A6" w:themeColor="background1" w:themeShade="A6"/>
-        </w:rPr>
-      </w:pPr>
-      <w:hyperlink r:id="rId7" w:history="1">
-        <w:r>
-          <w:rPr>
-            <w:rStyle w:val="aa"/>
-            <w:rFonts w:ascii="Arial" w:hAnsi="Arial" w:cs="Arial"/>
-            <w14:textFill>
-              <w14:solidFill>
-                <w14:srgbClr w14:val="0000FF">
-                  <w14:lumMod w14:val="65000"/>
-                </w14:srgbClr>
-              </w14:solidFill>
-            </w14:textFill>
-          </w:rPr>
-          <w:t>https://www.fanshaweonline.ca/d2l/le/content/2038335/viewContent/18870741/View</w:t>
-        </w:r>
-      </w:hyperlink>
-    </w:p>
-    <w:p>
-      <w:pPr>
         <w:widowControl/>
         <w:shd w:val="clear" w:color="auto" w:fill="FFFFFF"/>
         <w:wordWrap/>
         <w:autoSpaceDE/>
         <w:autoSpaceDN/>
-        <w:spacing w:before="300" w:after="300"/>
-        <w:outlineLvl w:val="1"/>
-        <w:rPr>
-          <w:rFonts w:ascii="Lato" w:eastAsia="Times New Roman" w:hAnsi="Lato" w:cs="Times New Roman"/>
+        <w:spacing w:before="100" w:beforeAutospacing="1" w:after="100" w:afterAutospacing="1" w:line="360" w:lineRule="auto"/>
+        <w:rPr>
+          <w:rFonts w:ascii="Arial" w:hAnsi="Arial" w:cs="Arial"/>
           <w:b/>
           <w:bCs/>
-          <w:color w:val="A6A6A6" w:themeColor="background1" w:themeShade="A6"/>
-          <w:spacing w:val="3"/>
-          <w:kern w:val="0"/>
-          <w:sz w:val="36"/>
-          <w:szCs w:val="36"/>
-          <w14:ligatures w14:val="none"/>
-        </w:rPr>
-      </w:pPr>
-      <w:r>
-        <w:rPr>
-          <w:rFonts w:ascii="Lato" w:eastAsia="Times New Roman" w:hAnsi="Lato" w:cs="Times New Roman"/>
-          <w:b/>
-          <w:bCs/>
-          <w:color w:val="A6A6A6" w:themeColor="background1" w:themeShade="A6"/>
-          <w:spacing w:val="3"/>
-          <w:kern w:val="0"/>
-          <w:sz w:val="29"/>
-          <w:szCs w:val="29"/>
-          <w14:ligatures w14:val="none"/>
-        </w:rPr>
-        <w:t>Structure of your development Document</w:t>
-      </w:r>
-    </w:p>
-    <w:p>
-      <w:pPr>
-        <w:widowControl/>
-        <w:numPr>
-          <w:ilvl w:val="0"/>
-          <w:numId w:val="1"/>
-        </w:numPr>
-        <w:shd w:val="clear" w:color="auto" w:fill="FFFFFF"/>
-        <w:wordWrap/>
-        <w:autoSpaceDE/>
-        <w:autoSpaceDN/>
-        <w:spacing w:before="100" w:beforeAutospacing="1" w:after="100" w:afterAutospacing="1"/>
-        <w:rPr>
-          <w:rFonts w:ascii="Lato" w:eastAsia="Times New Roman" w:hAnsi="Lato" w:cs="Times New Roman"/>
-          <w:color w:val="A6A6A6" w:themeColor="background1" w:themeShade="A6"/>
-          <w:spacing w:val="3"/>
-          <w:kern w:val="0"/>
-          <w:sz w:val="24"/>
-          <w14:ligatures w14:val="none"/>
-        </w:rPr>
-      </w:pPr>
-      <w:r>
-        <w:rPr>
-          <w:rFonts w:ascii="Lato" w:eastAsia="Times New Roman" w:hAnsi="Lato" w:cs="Times New Roman"/>
-          <w:color w:val="A6A6A6" w:themeColor="background1" w:themeShade="A6"/>
-          <w:spacing w:val="3"/>
-          <w:kern w:val="0"/>
-          <w:sz w:val="24"/>
-          <w14:ligatures w14:val="none"/>
-        </w:rPr>
-        <w:t xml:space="preserve">What are you </w:t>
-      </w:r>
-      <w:proofErr w:type="gramStart"/>
-      <w:r>
-        <w:rPr>
-          <w:rFonts w:ascii="Lato" w:eastAsia="Times New Roman" w:hAnsi="Lato" w:cs="Times New Roman"/>
-          <w:color w:val="A6A6A6" w:themeColor="background1" w:themeShade="A6"/>
-          <w:spacing w:val="3"/>
-          <w:kern w:val="0"/>
-          <w:sz w:val="24"/>
-          <w14:ligatures w14:val="none"/>
-        </w:rPr>
-        <w:t>making?/</w:t>
-      </w:r>
-      <w:proofErr w:type="gramEnd"/>
-      <w:r>
-        <w:rPr>
-          <w:rFonts w:ascii="Lato" w:eastAsia="Times New Roman" w:hAnsi="Lato" w:cs="Times New Roman"/>
-          <w:color w:val="A6A6A6" w:themeColor="background1" w:themeShade="A6"/>
-          <w:spacing w:val="3"/>
-          <w:kern w:val="0"/>
-          <w:sz w:val="24"/>
-          <w14:ligatures w14:val="none"/>
-        </w:rPr>
-        <w:t>Overview of the Music Mixer</w:t>
-      </w:r>
-    </w:p>
-    <w:p>
-      <w:pPr>
-        <w:widowControl/>
-        <w:numPr>
-          <w:ilvl w:val="0"/>
-          <w:numId w:val="1"/>
-        </w:numPr>
-        <w:shd w:val="clear" w:color="auto" w:fill="FFFFFF"/>
-        <w:wordWrap/>
-        <w:autoSpaceDE/>
-        <w:autoSpaceDN/>
-        <w:spacing w:before="100" w:beforeAutospacing="1" w:after="100" w:afterAutospacing="1"/>
-        <w:rPr>
-          <w:rFonts w:ascii="Lato" w:eastAsia="Times New Roman" w:hAnsi="Lato" w:cs="Times New Roman"/>
-          <w:color w:val="A6A6A6" w:themeColor="background1" w:themeShade="A6"/>
-          <w:spacing w:val="3"/>
-          <w:kern w:val="0"/>
-          <w:sz w:val="24"/>
-          <w14:ligatures w14:val="none"/>
-        </w:rPr>
-      </w:pPr>
-      <w:r>
-        <w:rPr>
-          <w:rFonts w:ascii="Lato" w:eastAsia="Times New Roman" w:hAnsi="Lato" w:cs="Times New Roman"/>
-          <w:color w:val="A6A6A6" w:themeColor="background1" w:themeShade="A6"/>
-          <w:spacing w:val="3"/>
-          <w:kern w:val="0"/>
-          <w:sz w:val="24"/>
-          <w14:ligatures w14:val="none"/>
-        </w:rPr>
-        <w:t xml:space="preserve">How will it </w:t>
-      </w:r>
-      <w:proofErr w:type="gramStart"/>
-      <w:r>
-        <w:rPr>
-          <w:rFonts w:ascii="Lato" w:eastAsia="Times New Roman" w:hAnsi="Lato" w:cs="Times New Roman"/>
-          <w:color w:val="A6A6A6" w:themeColor="background1" w:themeShade="A6"/>
-          <w:spacing w:val="3"/>
-          <w:kern w:val="0"/>
-          <w:sz w:val="24"/>
-          <w14:ligatures w14:val="none"/>
-        </w:rPr>
-        <w:t>work?/</w:t>
-      </w:r>
-      <w:proofErr w:type="gramEnd"/>
-      <w:r>
-        <w:rPr>
-          <w:rFonts w:ascii="Lato" w:eastAsia="Times New Roman" w:hAnsi="Lato" w:cs="Times New Roman"/>
-          <w:color w:val="A6A6A6" w:themeColor="background1" w:themeShade="A6"/>
-          <w:spacing w:val="3"/>
-          <w:kern w:val="0"/>
-          <w:sz w:val="24"/>
-          <w14:ligatures w14:val="none"/>
-        </w:rPr>
-        <w:t>Key Features</w:t>
-      </w:r>
-    </w:p>
-    <w:p>
-      <w:pPr>
-        <w:widowControl/>
-        <w:numPr>
-          <w:ilvl w:val="0"/>
-          <w:numId w:val="1"/>
-        </w:numPr>
-        <w:shd w:val="clear" w:color="auto" w:fill="FFFFFF"/>
-        <w:wordWrap/>
-        <w:autoSpaceDE/>
-        <w:autoSpaceDN/>
-        <w:spacing w:before="100" w:beforeAutospacing="1" w:after="100" w:afterAutospacing="1"/>
-        <w:rPr>
-          <w:rFonts w:ascii="Lato" w:eastAsia="Times New Roman" w:hAnsi="Lato" w:cs="Times New Roman"/>
-          <w:color w:val="A6A6A6" w:themeColor="background1" w:themeShade="A6"/>
-          <w:spacing w:val="3"/>
-          <w:kern w:val="0"/>
-          <w:sz w:val="24"/>
-          <w14:ligatures w14:val="none"/>
-        </w:rPr>
-      </w:pPr>
-      <w:r>
-        <w:rPr>
-          <w:rFonts w:ascii="Lato" w:eastAsia="Times New Roman" w:hAnsi="Lato" w:cs="Times New Roman"/>
-          <w:color w:val="A6A6A6" w:themeColor="background1" w:themeShade="A6"/>
-          <w:spacing w:val="3"/>
-          <w:kern w:val="0"/>
-          <w:sz w:val="24"/>
-          <w14:ligatures w14:val="none"/>
-        </w:rPr>
-        <w:t xml:space="preserve">What will you </w:t>
-      </w:r>
-      <w:proofErr w:type="gramStart"/>
-      <w:r>
-        <w:rPr>
-          <w:rFonts w:ascii="Lato" w:eastAsia="Times New Roman" w:hAnsi="Lato" w:cs="Times New Roman"/>
-          <w:color w:val="A6A6A6" w:themeColor="background1" w:themeShade="A6"/>
-          <w:spacing w:val="3"/>
-          <w:kern w:val="0"/>
-          <w:sz w:val="24"/>
-          <w14:ligatures w14:val="none"/>
-        </w:rPr>
-        <w:t>need?/</w:t>
-      </w:r>
-      <w:proofErr w:type="gramEnd"/>
-      <w:r>
-        <w:rPr>
-          <w:rFonts w:ascii="Lato" w:eastAsia="Times New Roman" w:hAnsi="Lato" w:cs="Times New Roman"/>
-          <w:color w:val="A6A6A6" w:themeColor="background1" w:themeShade="A6"/>
-          <w:spacing w:val="3"/>
-          <w:kern w:val="0"/>
-          <w:sz w:val="24"/>
-          <w14:ligatures w14:val="none"/>
-        </w:rPr>
-        <w:t>Architecture</w:t>
-      </w:r>
-      <w:r>
-        <w:rPr>
-          <w:rFonts w:ascii="Lato" w:eastAsia="Times New Roman" w:hAnsi="Lato" w:cs="Times New Roman"/>
-          <w:color w:val="A6A6A6" w:themeColor="background1" w:themeShade="A6"/>
-          <w:spacing w:val="3"/>
-          <w:kern w:val="0"/>
-          <w:sz w:val="24"/>
-          <w14:ligatures w14:val="none"/>
-        </w:rPr>
-        <w:br/>
-        <w:t>- User Interface (UI)</w:t>
-      </w:r>
-      <w:r>
-        <w:rPr>
-          <w:rFonts w:ascii="Lato" w:eastAsia="Times New Roman" w:hAnsi="Lato" w:cs="Times New Roman"/>
-          <w:color w:val="A6A6A6" w:themeColor="background1" w:themeShade="A6"/>
-          <w:spacing w:val="3"/>
-          <w:kern w:val="0"/>
-          <w:sz w:val="24"/>
-          <w14:ligatures w14:val="none"/>
-        </w:rPr>
-        <w:br/>
-        <w:t>- Drag and Drop Logic</w:t>
-      </w:r>
-      <w:r>
-        <w:rPr>
-          <w:rFonts w:ascii="Lato" w:eastAsia="Times New Roman" w:hAnsi="Lato" w:cs="Times New Roman"/>
-          <w:color w:val="A6A6A6" w:themeColor="background1" w:themeShade="A6"/>
-          <w:spacing w:val="3"/>
-          <w:kern w:val="0"/>
-          <w:sz w:val="24"/>
-          <w14:ligatures w14:val="none"/>
-        </w:rPr>
-        <w:br/>
-        <w:t>- Audio Processing</w:t>
-      </w:r>
-      <w:r>
-        <w:rPr>
-          <w:rFonts w:ascii="Lato" w:eastAsia="Times New Roman" w:hAnsi="Lato" w:cs="Times New Roman"/>
-          <w:color w:val="A6A6A6" w:themeColor="background1" w:themeShade="A6"/>
-          <w:spacing w:val="3"/>
-          <w:kern w:val="0"/>
-          <w:sz w:val="24"/>
-          <w14:ligatures w14:val="none"/>
-        </w:rPr>
-        <w:br/>
-        <w:t>- Event Handling</w:t>
-      </w:r>
-    </w:p>
-    <w:p>
-      <w:pPr>
-        <w:widowControl/>
-        <w:numPr>
-          <w:ilvl w:val="0"/>
-          <w:numId w:val="1"/>
-        </w:numPr>
-        <w:shd w:val="clear" w:color="auto" w:fill="FFFFFF"/>
-        <w:wordWrap/>
-        <w:autoSpaceDE/>
-        <w:autoSpaceDN/>
-        <w:spacing w:before="100" w:beforeAutospacing="1" w:after="100" w:afterAutospacing="1"/>
-        <w:rPr>
-          <w:rFonts w:ascii="Lato" w:eastAsia="Times New Roman" w:hAnsi="Lato" w:cs="Times New Roman"/>
-          <w:color w:val="A6A6A6" w:themeColor="background1" w:themeShade="A6"/>
-          <w:spacing w:val="3"/>
-          <w:kern w:val="0"/>
-          <w:sz w:val="24"/>
-          <w14:ligatures w14:val="none"/>
-        </w:rPr>
-      </w:pPr>
-      <w:r>
-        <w:rPr>
-          <w:rFonts w:ascii="Lato" w:eastAsia="Times New Roman" w:hAnsi="Lato" w:cs="Times New Roman"/>
-          <w:color w:val="A6A6A6" w:themeColor="background1" w:themeShade="A6"/>
-          <w:spacing w:val="3"/>
-          <w:kern w:val="0"/>
-          <w:sz w:val="24"/>
-          <w14:ligatures w14:val="none"/>
-        </w:rPr>
-        <w:t>Resources/Research (</w:t>
-      </w:r>
-      <w:proofErr w:type="gramStart"/>
-      <w:r>
-        <w:rPr>
-          <w:rFonts w:ascii="Lato" w:eastAsia="Times New Roman" w:hAnsi="Lato" w:cs="Times New Roman"/>
-          <w:color w:val="A6A6A6" w:themeColor="background1" w:themeShade="A6"/>
-          <w:spacing w:val="3"/>
-          <w:kern w:val="0"/>
-          <w:sz w:val="24"/>
-          <w14:ligatures w14:val="none"/>
-        </w:rPr>
-        <w:t>include</w:t>
-      </w:r>
-      <w:proofErr w:type="gramEnd"/>
-      <w:r>
-        <w:rPr>
-          <w:rFonts w:ascii="Lato" w:eastAsia="Times New Roman" w:hAnsi="Lato" w:cs="Times New Roman"/>
-          <w:color w:val="A6A6A6" w:themeColor="background1" w:themeShade="A6"/>
-          <w:spacing w:val="3"/>
-          <w:kern w:val="0"/>
-          <w:sz w:val="24"/>
-          <w14:ligatures w14:val="none"/>
-        </w:rPr>
-        <w:t xml:space="preserve"> links)</w:t>
-      </w:r>
-    </w:p>
-    <w:p>
-      <w:pPr>
-        <w:widowControl/>
-        <w:numPr>
-          <w:ilvl w:val="0"/>
-          <w:numId w:val="1"/>
-        </w:numPr>
-        <w:shd w:val="clear" w:color="auto" w:fill="FFFFFF"/>
-        <w:wordWrap/>
-        <w:autoSpaceDE/>
-        <w:autoSpaceDN/>
-        <w:spacing w:before="100" w:beforeAutospacing="1" w:after="100" w:afterAutospacing="1"/>
-        <w:rPr>
-          <w:rFonts w:ascii="Lato" w:eastAsia="Times New Roman" w:hAnsi="Lato" w:cs="Times New Roman"/>
-          <w:color w:val="A6A6A6" w:themeColor="background1" w:themeShade="A6"/>
-          <w:spacing w:val="3"/>
-          <w:kern w:val="0"/>
-          <w:sz w:val="24"/>
-          <w14:ligatures w14:val="none"/>
-        </w:rPr>
-      </w:pPr>
-      <w:r>
-        <w:rPr>
-          <w:rFonts w:ascii="Lato" w:eastAsia="Times New Roman" w:hAnsi="Lato" w:cs="Times New Roman"/>
-          <w:color w:val="A6A6A6" w:themeColor="background1" w:themeShade="A6"/>
-          <w:spacing w:val="3"/>
-          <w:kern w:val="0"/>
-          <w:sz w:val="24"/>
-          <w14:ligatures w14:val="none"/>
-        </w:rPr>
-        <w:t>Task Delegation (Set up deliverables in </w:t>
-      </w:r>
-      <w:hyperlink r:id="rId8" w:tgtFrame="_blank" w:history="1">
-        <w:r>
-          <w:rPr>
-            <w:rFonts w:ascii="Lato" w:eastAsia="Times New Roman" w:hAnsi="Lato" w:cs="Times New Roman"/>
-            <w:color w:val="A6A6A6" w:themeColor="background1" w:themeShade="A6"/>
-            <w:spacing w:val="3"/>
-            <w:kern w:val="0"/>
-            <w:sz w:val="24"/>
-            <w:u w:val="single"/>
-            <w14:ligatures w14:val="none"/>
-          </w:rPr>
-          <w:t>sprints</w:t>
-        </w:r>
-      </w:hyperlink>
-      <w:r>
-        <w:rPr>
-          <w:rFonts w:ascii="Lato" w:eastAsia="Times New Roman" w:hAnsi="Lato" w:cs="Times New Roman"/>
-          <w:color w:val="A6A6A6" w:themeColor="background1" w:themeShade="A6"/>
-          <w:spacing w:val="3"/>
-          <w:kern w:val="0"/>
-          <w:sz w:val="24"/>
-          <w14:ligatures w14:val="none"/>
-        </w:rPr>
-        <w:t>)</w:t>
-      </w:r>
-    </w:p>
-    <w:p>
-      <w:pPr>
-        <w:widowControl/>
-        <w:shd w:val="clear" w:color="auto" w:fill="FFFFFF"/>
-        <w:wordWrap/>
-        <w:autoSpaceDE/>
-        <w:autoSpaceDN/>
-        <w:spacing w:before="100" w:beforeAutospacing="1" w:after="100" w:afterAutospacing="1"/>
-        <w:rPr>
-          <w:rFonts w:ascii="Lato" w:eastAsia="Times New Roman" w:hAnsi="Lato" w:cs="Times New Roman"/>
-          <w:color w:val="A6A6A6" w:themeColor="background1" w:themeShade="A6"/>
-          <w:spacing w:val="3"/>
-          <w:kern w:val="0"/>
-          <w:sz w:val="24"/>
-          <w14:ligatures w14:val="none"/>
-        </w:rPr>
-      </w:pPr>
-    </w:p>
-    <w:p>
-      <w:pPr>
-        <w:widowControl/>
-        <w:shd w:val="clear" w:color="auto" w:fill="FFFFFF"/>
-        <w:wordWrap/>
-        <w:autoSpaceDE/>
-        <w:autoSpaceDN/>
-        <w:spacing w:before="100" w:beforeAutospacing="1" w:after="100" w:afterAutospacing="1"/>
-        <w:rPr>
-          <w:rFonts w:ascii="Arial" w:hAnsi="Arial" w:cs="Arial"/>
-          <w:b/>
-          <w:bCs/>
           <w:color w:val="000000" w:themeColor="text1"/>
           <w:spacing w:val="3"/>
           <w:kern w:val="0"/>
@@ -743,7 +24,7 @@
       </w:pPr>
       <w:r>
         <w:rPr>
-          <w:rFonts w:ascii="Arial" w:hAnsi="Arial" w:cs="Arial" w:hint="eastAsia"/>
+          <w:rFonts w:ascii="Arial" w:hAnsi="Arial" w:cs="Arial"/>
           <w:b/>
           <w:bCs/>
           <w:sz w:val="44"/>
@@ -764,7 +45,7 @@
         <w:wordWrap/>
         <w:autoSpaceDE/>
         <w:autoSpaceDN/>
-        <w:spacing w:before="100" w:beforeAutospacing="1" w:after="100" w:afterAutospacing="1"/>
+        <w:spacing w:before="100" w:beforeAutospacing="1" w:after="100" w:afterAutospacing="1" w:line="360" w:lineRule="auto"/>
         <w:rPr>
           <w:rFonts w:ascii="Arial" w:hAnsi="Arial" w:cs="Arial"/>
           <w:color w:val="000000" w:themeColor="text1"/>
@@ -785,55 +66,64 @@
           <w:szCs w:val="40"/>
           <w14:ligatures w14:val="none"/>
         </w:rPr>
-        <w:t xml:space="preserve">Overview of </w:t>
-      </w:r>
-      <w:r>
-        <w:rPr>
-          <w:rFonts w:ascii="Arial" w:hAnsi="Arial" w:cs="Arial" w:hint="eastAsia"/>
-          <w:color w:val="000000" w:themeColor="text1"/>
-          <w:spacing w:val="3"/>
-          <w:kern w:val="0"/>
-          <w:sz w:val="40"/>
-          <w:szCs w:val="40"/>
-          <w14:ligatures w14:val="none"/>
-        </w:rPr>
-        <w:t>t</w:t>
-      </w:r>
-      <w:r>
-        <w:rPr>
-          <w:rFonts w:ascii="Arial" w:hAnsi="Arial" w:cs="Arial"/>
-          <w:color w:val="000000" w:themeColor="text1"/>
-          <w:spacing w:val="3"/>
-          <w:kern w:val="0"/>
-          <w:sz w:val="40"/>
-          <w:szCs w:val="40"/>
-          <w14:ligatures w14:val="none"/>
-        </w:rPr>
-        <w:t xml:space="preserve">he </w:t>
-      </w:r>
-      <w:r>
-        <w:rPr>
-          <w:rFonts w:ascii="Arial" w:hAnsi="Arial" w:cs="Arial" w:hint="eastAsia"/>
-          <w:color w:val="000000" w:themeColor="text1"/>
-          <w:spacing w:val="3"/>
-          <w:kern w:val="0"/>
-          <w:sz w:val="40"/>
-          <w:szCs w:val="40"/>
-          <w14:ligatures w14:val="none"/>
-        </w:rPr>
-        <w:t>P</w:t>
-      </w:r>
-      <w:r>
-        <w:rPr>
-          <w:rFonts w:ascii="Arial" w:hAnsi="Arial" w:cs="Arial"/>
-          <w:color w:val="000000" w:themeColor="text1"/>
-          <w:spacing w:val="3"/>
-          <w:kern w:val="0"/>
-          <w:sz w:val="40"/>
-          <w:szCs w:val="40"/>
-          <w14:ligatures w14:val="none"/>
-        </w:rPr>
-        <w:t>roject</w:t>
+        <w:t>Overview of the Project</w:t>
+      </w:r>
+    </w:p>
+    <w:p>
+      <w:pPr>
+        <w:widowControl/>
+        <w:numPr>
+          <w:ilvl w:val="0"/>
+          <w:numId w:val="4"/>
+        </w:numPr>
+        <w:shd w:val="clear" w:color="auto" w:fill="FFFFFF"/>
+        <w:wordWrap/>
+        <w:autoSpaceDE/>
+        <w:autoSpaceDN/>
+        <w:spacing w:before="100" w:beforeAutospacing="1" w:after="100" w:afterAutospacing="1" w:line="360" w:lineRule="auto"/>
+        <w:rPr>
+          <w:rFonts w:ascii="Arial" w:eastAsia="Times New Roman" w:hAnsi="Arial" w:cs="Arial"/>
+          <w:color w:val="A6A6A6" w:themeColor="background1" w:themeShade="A6"/>
+          <w:spacing w:val="3"/>
+          <w:kern w:val="0"/>
+          <w:sz w:val="24"/>
+          <w14:ligatures w14:val="none"/>
+        </w:rPr>
+      </w:pPr>
+      <w:r>
+        <w:rPr>
+          <w:rFonts w:ascii="Arial" w:eastAsia="Times New Roman" w:hAnsi="Arial" w:cs="Arial"/>
+          <w:color w:val="A6A6A6" w:themeColor="background1" w:themeShade="A6"/>
+          <w:spacing w:val="3"/>
+          <w:kern w:val="0"/>
+          <w:sz w:val="24"/>
+          <w14:ligatures w14:val="none"/>
+        </w:rPr>
+        <w:t xml:space="preserve">What are you </w:t>
+      </w:r>
+      <w:proofErr w:type="gramStart"/>
+      <w:r>
+        <w:rPr>
+          <w:rFonts w:ascii="Arial" w:eastAsia="Times New Roman" w:hAnsi="Arial" w:cs="Arial"/>
+          <w:color w:val="A6A6A6" w:themeColor="background1" w:themeShade="A6"/>
+          <w:spacing w:val="3"/>
+          <w:kern w:val="0"/>
+          <w:sz w:val="24"/>
+          <w14:ligatures w14:val="none"/>
+        </w:rPr>
+        <w:t>making?/</w:t>
+      </w:r>
+      <w:proofErr w:type="gramEnd"/>
+      <w:r>
+        <w:rPr>
+          <w:rFonts w:ascii="Arial" w:eastAsia="Times New Roman" w:hAnsi="Arial" w:cs="Arial"/>
+          <w:color w:val="A6A6A6" w:themeColor="background1" w:themeShade="A6"/>
+          <w:spacing w:val="3"/>
+          <w:kern w:val="0"/>
+          <w:sz w:val="24"/>
+          <w14:ligatures w14:val="none"/>
+        </w:rPr>
+        <w:t>Overview of the Music Mixer</w:t>
       </w:r>
     </w:p>
     <w:p>
@@ -843,19 +133,19 @@
         <w:wordWrap/>
         <w:autoSpaceDE/>
         <w:autoSpaceDN/>
-        <w:spacing w:before="100" w:beforeAutospacing="1" w:after="100" w:afterAutospacing="1"/>
-        <w:rPr>
-          <w:rFonts w:ascii="Arial" w:hAnsi="Arial" w:cs="Arial"/>
-          <w:color w:val="000000" w:themeColor="text1"/>
-          <w:spacing w:val="3"/>
-          <w:kern w:val="0"/>
-          <w:sz w:val="24"/>
-          <w14:ligatures w14:val="none"/>
-        </w:rPr>
-      </w:pPr>
-      <w:r>
-        <w:rPr>
-          <w:rFonts w:ascii="Arial" w:hAnsi="Arial" w:cs="Arial" w:hint="eastAsia"/>
+        <w:spacing w:before="100" w:beforeAutospacing="1" w:after="100" w:afterAutospacing="1" w:line="360" w:lineRule="auto"/>
+        <w:rPr>
+          <w:rFonts w:ascii="Arial" w:hAnsi="Arial" w:cs="Arial"/>
+          <w:color w:val="000000" w:themeColor="text1"/>
+          <w:spacing w:val="3"/>
+          <w:kern w:val="0"/>
+          <w:sz w:val="24"/>
+          <w14:ligatures w14:val="none"/>
+        </w:rPr>
+      </w:pPr>
+      <w:r>
+        <w:rPr>
+          <w:rFonts w:ascii="Arial" w:hAnsi="Arial" w:cs="Arial"/>
           <w:color w:val="000000" w:themeColor="text1"/>
           <w:spacing w:val="3"/>
           <w:kern w:val="0"/>
@@ -872,7 +162,7 @@
         <w:wordWrap/>
         <w:autoSpaceDE/>
         <w:autoSpaceDN/>
-        <w:spacing w:before="100" w:beforeAutospacing="1" w:after="100" w:afterAutospacing="1"/>
+        <w:spacing w:before="100" w:beforeAutospacing="1" w:after="100" w:afterAutospacing="1" w:line="360" w:lineRule="auto"/>
         <w:rPr>
           <w:rFonts w:ascii="Arial" w:hAnsi="Arial" w:cs="Arial"/>
           <w:color w:val="000000" w:themeColor="text1"/>
@@ -895,7 +185,7 @@
         <w:wordWrap/>
         <w:autoSpaceDE/>
         <w:autoSpaceDN/>
-        <w:spacing w:before="100" w:beforeAutospacing="1" w:after="100" w:afterAutospacing="1"/>
+        <w:spacing w:before="100" w:beforeAutospacing="1" w:after="100" w:afterAutospacing="1" w:line="360" w:lineRule="auto"/>
         <w:rPr>
           <w:rFonts w:ascii="Arial" w:hAnsi="Arial" w:cs="Arial"/>
           <w:color w:val="000000" w:themeColor="text1"/>
@@ -908,7 +198,7 @@
       </w:pPr>
       <w:r>
         <w:rPr>
-          <w:rFonts w:ascii="Arial" w:hAnsi="Arial" w:cs="Arial" w:hint="eastAsia"/>
+          <w:rFonts w:ascii="Arial" w:hAnsi="Arial" w:cs="Arial"/>
           <w:color w:val="000000" w:themeColor="text1"/>
           <w:spacing w:val="3"/>
           <w:kern w:val="0"/>
@@ -921,12 +211,90 @@
     </w:p>
     <w:p>
       <w:pPr>
+        <w:widowControl/>
+        <w:numPr>
+          <w:ilvl w:val="0"/>
+          <w:numId w:val="5"/>
+        </w:numPr>
+        <w:shd w:val="clear" w:color="auto" w:fill="FFFFFF"/>
+        <w:wordWrap/>
+        <w:autoSpaceDE/>
+        <w:autoSpaceDN/>
+        <w:spacing w:before="100" w:beforeAutospacing="1" w:after="100" w:afterAutospacing="1" w:line="360" w:lineRule="auto"/>
+        <w:rPr>
+          <w:rFonts w:ascii="Arial" w:eastAsia="Times New Roman" w:hAnsi="Arial" w:cs="Arial"/>
+          <w:color w:val="A6A6A6" w:themeColor="background1" w:themeShade="A6"/>
+          <w:spacing w:val="3"/>
+          <w:kern w:val="0"/>
+          <w:sz w:val="24"/>
+          <w14:ligatures w14:val="none"/>
+        </w:rPr>
+      </w:pPr>
+      <w:r>
+        <w:rPr>
+          <w:rFonts w:ascii="Arial" w:eastAsia="Times New Roman" w:hAnsi="Arial" w:cs="Arial"/>
+          <w:color w:val="A6A6A6" w:themeColor="background1" w:themeShade="A6"/>
+          <w:spacing w:val="3"/>
+          <w:kern w:val="0"/>
+          <w:sz w:val="24"/>
+          <w14:ligatures w14:val="none"/>
+        </w:rPr>
+        <w:t xml:space="preserve">How will it </w:t>
+      </w:r>
+      <w:proofErr w:type="gramStart"/>
+      <w:r>
+        <w:rPr>
+          <w:rFonts w:ascii="Arial" w:eastAsia="Times New Roman" w:hAnsi="Arial" w:cs="Arial"/>
+          <w:color w:val="A6A6A6" w:themeColor="background1" w:themeShade="A6"/>
+          <w:spacing w:val="3"/>
+          <w:kern w:val="0"/>
+          <w:sz w:val="24"/>
+          <w14:ligatures w14:val="none"/>
+        </w:rPr>
+        <w:t>work?/</w:t>
+      </w:r>
+      <w:proofErr w:type="gramEnd"/>
+      <w:r>
+        <w:rPr>
+          <w:rFonts w:ascii="Arial" w:eastAsia="Times New Roman" w:hAnsi="Arial" w:cs="Arial"/>
+          <w:color w:val="A6A6A6" w:themeColor="background1" w:themeShade="A6"/>
+          <w:spacing w:val="3"/>
+          <w:kern w:val="0"/>
+          <w:sz w:val="24"/>
+          <w14:ligatures w14:val="none"/>
+        </w:rPr>
+        <w:t>Key Features</w:t>
+      </w:r>
+    </w:p>
+    <w:p>
+      <w:pPr>
+        <w:pStyle w:val="a6"/>
         <w:widowControl/>
         <w:shd w:val="clear" w:color="auto" w:fill="FFFFFF"/>
         <w:wordWrap/>
         <w:autoSpaceDE/>
         <w:autoSpaceDN/>
-        <w:spacing w:before="100" w:beforeAutospacing="1" w:after="100" w:afterAutospacing="1"/>
+        <w:spacing w:before="100" w:beforeAutospacing="1" w:after="100" w:afterAutospacing="1" w:line="360" w:lineRule="auto"/>
+        <w:ind w:left="360"/>
+        <w:rPr>
+          <w:rFonts w:ascii="Arial" w:hAnsi="Arial" w:cs="Arial"/>
+          <w:color w:val="000000" w:themeColor="text1"/>
+          <w:spacing w:val="3"/>
+          <w:kern w:val="0"/>
+          <w:sz w:val="40"/>
+          <w:szCs w:val="40"/>
+          <w14:ligatures w14:val="none"/>
+        </w:rPr>
+      </w:pPr>
+    </w:p>
+    <w:p>
+      <w:pPr>
+        <w:widowControl/>
+        <w:shd w:val="clear" w:color="auto" w:fill="FFFFFF"/>
+        <w:wordWrap/>
+        <w:autoSpaceDE/>
+        <w:autoSpaceDN/>
+        <w:spacing w:before="100" w:beforeAutospacing="1" w:after="100" w:afterAutospacing="1" w:line="360" w:lineRule="auto"/>
         <w:rPr>
           <w:rFonts w:ascii="Arial" w:hAnsi="Arial" w:cs="Arial"/>
           <w:color w:val="000000" w:themeColor="text1"/>
@@ -950,7 +318,7 @@
         <w:wordWrap/>
         <w:autoSpaceDE/>
         <w:autoSpaceDN/>
-        <w:spacing w:before="100" w:beforeAutospacing="1" w:after="100" w:afterAutospacing="1"/>
+        <w:spacing w:before="100" w:beforeAutospacing="1" w:after="100" w:afterAutospacing="1" w:line="360" w:lineRule="auto"/>
         <w:rPr>
           <w:rFonts w:ascii="Arial" w:hAnsi="Arial" w:cs="Arial"/>
           <w:color w:val="000000" w:themeColor="text1"/>
@@ -963,7 +331,7 @@
       </w:pPr>
       <w:r>
         <w:rPr>
-          <w:rFonts w:ascii="Arial" w:hAnsi="Arial" w:cs="Arial" w:hint="eastAsia"/>
+          <w:rFonts w:ascii="Arial" w:hAnsi="Arial" w:cs="Arial"/>
           <w:color w:val="000000" w:themeColor="text1"/>
           <w:spacing w:val="3"/>
           <w:kern w:val="0"/>
@@ -971,13 +339,139 @@
           <w:szCs w:val="40"/>
           <w14:ligatures w14:val="none"/>
         </w:rPr>
-        <w:lastRenderedPageBreak/>
         <w:t>Architecture</w:t>
       </w:r>
     </w:p>
     <w:p>
       <w:pPr>
+        <w:widowControl/>
+        <w:numPr>
+          <w:ilvl w:val="0"/>
+          <w:numId w:val="6"/>
+        </w:numPr>
+        <w:shd w:val="clear" w:color="auto" w:fill="FFFFFF"/>
+        <w:wordWrap/>
+        <w:autoSpaceDE/>
+        <w:autoSpaceDN/>
+        <w:spacing w:before="100" w:beforeAutospacing="1" w:after="100" w:afterAutospacing="1" w:line="360" w:lineRule="auto"/>
+        <w:rPr>
+          <w:rFonts w:ascii="Arial" w:eastAsia="Times New Roman" w:hAnsi="Arial" w:cs="Arial"/>
+          <w:color w:val="A6A6A6" w:themeColor="background1" w:themeShade="A6"/>
+          <w:spacing w:val="3"/>
+          <w:kern w:val="0"/>
+          <w:sz w:val="24"/>
+          <w14:ligatures w14:val="none"/>
+        </w:rPr>
+      </w:pPr>
+      <w:r>
+        <w:rPr>
+          <w:rFonts w:ascii="Arial" w:eastAsia="Times New Roman" w:hAnsi="Arial" w:cs="Arial"/>
+          <w:color w:val="A6A6A6" w:themeColor="background1" w:themeShade="A6"/>
+          <w:spacing w:val="3"/>
+          <w:kern w:val="0"/>
+          <w:sz w:val="24"/>
+          <w14:ligatures w14:val="none"/>
+        </w:rPr>
+        <w:t xml:space="preserve">What will you </w:t>
+      </w:r>
+      <w:proofErr w:type="gramStart"/>
+      <w:r>
+        <w:rPr>
+          <w:rFonts w:ascii="Arial" w:eastAsia="Times New Roman" w:hAnsi="Arial" w:cs="Arial"/>
+          <w:color w:val="A6A6A6" w:themeColor="background1" w:themeShade="A6"/>
+          <w:spacing w:val="3"/>
+          <w:kern w:val="0"/>
+          <w:sz w:val="24"/>
+          <w14:ligatures w14:val="none"/>
+        </w:rPr>
+        <w:t>need?/</w:t>
+      </w:r>
+      <w:proofErr w:type="gramEnd"/>
+      <w:r>
+        <w:rPr>
+          <w:rFonts w:ascii="Arial" w:eastAsia="Times New Roman" w:hAnsi="Arial" w:cs="Arial"/>
+          <w:color w:val="A6A6A6" w:themeColor="background1" w:themeShade="A6"/>
+          <w:spacing w:val="3"/>
+          <w:kern w:val="0"/>
+          <w:sz w:val="24"/>
+          <w14:ligatures w14:val="none"/>
+        </w:rPr>
+        <w:t>Architecture</w:t>
+      </w:r>
+      <w:r>
+        <w:rPr>
+          <w:rFonts w:ascii="Arial" w:eastAsia="Times New Roman" w:hAnsi="Arial" w:cs="Arial"/>
+          <w:color w:val="A6A6A6" w:themeColor="background1" w:themeShade="A6"/>
+          <w:spacing w:val="3"/>
+          <w:kern w:val="0"/>
+          <w:sz w:val="24"/>
+          <w14:ligatures w14:val="none"/>
+        </w:rPr>
+        <w:br/>
+        <w:t>- User Interface (UI)</w:t>
+      </w:r>
+      <w:r>
+        <w:rPr>
+          <w:rFonts w:ascii="Arial" w:eastAsia="Times New Roman" w:hAnsi="Arial" w:cs="Arial"/>
+          <w:color w:val="A6A6A6" w:themeColor="background1" w:themeShade="A6"/>
+          <w:spacing w:val="3"/>
+          <w:kern w:val="0"/>
+          <w:sz w:val="24"/>
+          <w14:ligatures w14:val="none"/>
+        </w:rPr>
+        <w:br/>
+        <w:t>- Drag and Drop Logic</w:t>
+      </w:r>
+      <w:r>
+        <w:rPr>
+          <w:rFonts w:ascii="Arial" w:eastAsia="Times New Roman" w:hAnsi="Arial" w:cs="Arial"/>
+          <w:color w:val="A6A6A6" w:themeColor="background1" w:themeShade="A6"/>
+          <w:spacing w:val="3"/>
+          <w:kern w:val="0"/>
+          <w:sz w:val="24"/>
+          <w14:ligatures w14:val="none"/>
+        </w:rPr>
+        <w:br/>
+        <w:t>- Audio Processing</w:t>
+      </w:r>
+      <w:r>
+        <w:rPr>
+          <w:rFonts w:ascii="Arial" w:eastAsia="Times New Roman" w:hAnsi="Arial" w:cs="Arial"/>
+          <w:color w:val="A6A6A6" w:themeColor="background1" w:themeShade="A6"/>
+          <w:spacing w:val="3"/>
+          <w:kern w:val="0"/>
+          <w:sz w:val="24"/>
+          <w14:ligatures w14:val="none"/>
+        </w:rPr>
+        <w:br/>
+        <w:t>- Event Handling</w:t>
+      </w:r>
+    </w:p>
+    <w:p>
+      <w:pPr>
         <w:pStyle w:val="a6"/>
+        <w:widowControl/>
+        <w:shd w:val="clear" w:color="auto" w:fill="FFFFFF"/>
+        <w:wordWrap/>
+        <w:autoSpaceDE/>
+        <w:autoSpaceDN/>
+        <w:spacing w:before="100" w:beforeAutospacing="1" w:after="100" w:afterAutospacing="1" w:line="360" w:lineRule="auto"/>
+        <w:ind w:left="360"/>
+        <w:rPr>
+          <w:rFonts w:ascii="Arial" w:hAnsi="Arial" w:cs="Arial"/>
+          <w:color w:val="000000" w:themeColor="text1"/>
+          <w:spacing w:val="3"/>
+          <w:kern w:val="0"/>
+          <w:sz w:val="40"/>
+          <w:szCs w:val="40"/>
+          <w14:ligatures w14:val="none"/>
+        </w:rPr>
+      </w:pPr>
+    </w:p>
+    <w:p>
+      <w:pPr>
+        <w:pStyle w:val="a6"/>
+        <w:spacing w:line="360" w:lineRule="auto"/>
         <w:rPr>
           <w:rFonts w:ascii="Arial" w:hAnsi="Arial" w:cs="Arial"/>
           <w:color w:val="000000" w:themeColor="text1"/>
@@ -1001,7 +495,7 @@
         <w:wordWrap/>
         <w:autoSpaceDE/>
         <w:autoSpaceDN/>
-        <w:spacing w:before="100" w:beforeAutospacing="1" w:after="100" w:afterAutospacing="1"/>
+        <w:spacing w:before="100" w:beforeAutospacing="1" w:after="100" w:afterAutospacing="1" w:line="360" w:lineRule="auto"/>
         <w:rPr>
           <w:rFonts w:ascii="Arial" w:hAnsi="Arial" w:cs="Arial"/>
           <w:color w:val="000000" w:themeColor="text1"/>
@@ -1014,7 +508,7 @@
       </w:pPr>
       <w:r>
         <w:rPr>
-          <w:rFonts w:ascii="Arial" w:hAnsi="Arial" w:cs="Arial" w:hint="eastAsia"/>
+          <w:rFonts w:ascii="Arial" w:hAnsi="Arial" w:cs="Arial"/>
           <w:color w:val="000000" w:themeColor="text1"/>
           <w:spacing w:val="3"/>
           <w:kern w:val="0"/>
@@ -1027,24 +521,103 @@
     </w:p>
     <w:p>
       <w:pPr>
+        <w:widowControl/>
+        <w:numPr>
+          <w:ilvl w:val="0"/>
+          <w:numId w:val="6"/>
+        </w:numPr>
+        <w:shd w:val="clear" w:color="auto" w:fill="FFFFFF"/>
+        <w:wordWrap/>
+        <w:autoSpaceDE/>
+        <w:autoSpaceDN/>
+        <w:spacing w:before="100" w:beforeAutospacing="1" w:after="100" w:afterAutospacing="1" w:line="360" w:lineRule="auto"/>
+        <w:rPr>
+          <w:rFonts w:ascii="Arial" w:eastAsia="Times New Roman" w:hAnsi="Arial" w:cs="Arial"/>
+          <w:color w:val="A6A6A6" w:themeColor="background1" w:themeShade="A6"/>
+          <w:spacing w:val="3"/>
+          <w:kern w:val="0"/>
+          <w:sz w:val="24"/>
+          <w14:ligatures w14:val="none"/>
+        </w:rPr>
+      </w:pPr>
+      <w:r>
+        <w:rPr>
+          <w:rFonts w:ascii="Arial" w:eastAsia="Times New Roman" w:hAnsi="Arial" w:cs="Arial"/>
+          <w:color w:val="A6A6A6" w:themeColor="background1" w:themeShade="A6"/>
+          <w:spacing w:val="3"/>
+          <w:kern w:val="0"/>
+          <w:sz w:val="24"/>
+          <w14:ligatures w14:val="none"/>
+        </w:rPr>
+        <w:t>Resources/Research (</w:t>
+      </w:r>
+      <w:proofErr w:type="gramStart"/>
+      <w:r>
+        <w:rPr>
+          <w:rFonts w:ascii="Arial" w:eastAsia="Times New Roman" w:hAnsi="Arial" w:cs="Arial"/>
+          <w:color w:val="A6A6A6" w:themeColor="background1" w:themeShade="A6"/>
+          <w:spacing w:val="3"/>
+          <w:kern w:val="0"/>
+          <w:sz w:val="24"/>
+          <w14:ligatures w14:val="none"/>
+        </w:rPr>
+        <w:t>include</w:t>
+      </w:r>
+      <w:proofErr w:type="gramEnd"/>
+      <w:r>
+        <w:rPr>
+          <w:rFonts w:ascii="Arial" w:eastAsia="Times New Roman" w:hAnsi="Arial" w:cs="Arial"/>
+          <w:color w:val="A6A6A6" w:themeColor="background1" w:themeShade="A6"/>
+          <w:spacing w:val="3"/>
+          <w:kern w:val="0"/>
+          <w:sz w:val="24"/>
+          <w14:ligatures w14:val="none"/>
+        </w:rPr>
+        <w:t xml:space="preserve"> links)</w:t>
+      </w:r>
+    </w:p>
+    <w:p>
+      <w:pPr>
+        <w:pStyle w:val="a6"/>
         <w:widowControl/>
         <w:shd w:val="clear" w:color="auto" w:fill="FFFFFF"/>
         <w:wordWrap/>
         <w:autoSpaceDE/>
         <w:autoSpaceDN/>
-        <w:spacing w:before="100" w:beforeAutospacing="1" w:after="100" w:afterAutospacing="1"/>
-        <w:rPr>
-          <w:rFonts w:ascii="Arial" w:hAnsi="Arial" w:cs="Arial"/>
-          <w:color w:val="000000" w:themeColor="text1"/>
-          <w:spacing w:val="3"/>
-          <w:kern w:val="0"/>
-          <w:sz w:val="24"/>
-          <w14:ligatures w14:val="none"/>
-        </w:rPr>
-      </w:pPr>
-      <w:r>
-        <w:rPr>
-          <w:rFonts w:ascii="Arial" w:hAnsi="Arial" w:cs="Arial" w:hint="eastAsia"/>
+        <w:spacing w:before="100" w:beforeAutospacing="1" w:after="100" w:afterAutospacing="1" w:line="360" w:lineRule="auto"/>
+        <w:ind w:left="360"/>
+        <w:rPr>
+          <w:rFonts w:ascii="Arial" w:hAnsi="Arial" w:cs="Arial"/>
+          <w:color w:val="000000" w:themeColor="text1"/>
+          <w:spacing w:val="3"/>
+          <w:kern w:val="0"/>
+          <w:sz w:val="40"/>
+          <w:szCs w:val="40"/>
+          <w14:ligatures w14:val="none"/>
+        </w:rPr>
+      </w:pPr>
+    </w:p>
+    <w:p>
+      <w:pPr>
+        <w:widowControl/>
+        <w:shd w:val="clear" w:color="auto" w:fill="FFFFFF"/>
+        <w:wordWrap/>
+        <w:autoSpaceDE/>
+        <w:autoSpaceDN/>
+        <w:spacing w:before="100" w:beforeAutospacing="1" w:after="100" w:afterAutospacing="1" w:line="360" w:lineRule="auto"/>
+        <w:ind w:left="360"/>
+        <w:rPr>
+          <w:rFonts w:ascii="Arial" w:hAnsi="Arial" w:cs="Arial"/>
+          <w:color w:val="000000" w:themeColor="text1"/>
+          <w:spacing w:val="3"/>
+          <w:kern w:val="0"/>
+          <w:sz w:val="24"/>
+          <w14:ligatures w14:val="none"/>
+        </w:rPr>
+      </w:pPr>
+      <w:r>
+        <w:rPr>
+          <w:rFonts w:ascii="Arial" w:hAnsi="Arial" w:cs="Arial"/>
           <w:b/>
           <w:bCs/>
           <w:color w:val="000000" w:themeColor="text1"/>
@@ -1054,11 +627,12 @@
           <w:szCs w:val="28"/>
           <w14:ligatures w14:val="none"/>
         </w:rPr>
+        <w:lastRenderedPageBreak/>
         <w:t>FOL : week5 drag &amp; drop work</w:t>
       </w:r>
       <w:r>
         <w:rPr>
-          <w:rFonts w:ascii="Arial" w:hAnsi="Arial" w:cs="Arial" w:hint="eastAsia"/>
+          <w:rFonts w:ascii="Arial" w:hAnsi="Arial" w:cs="Arial"/>
           <w:b/>
           <w:bCs/>
           <w:color w:val="000000" w:themeColor="text1"/>
@@ -1080,7 +654,7 @@
         </w:rPr>
         <w:br/>
       </w:r>
-      <w:hyperlink r:id="rId9" w:history="1">
+      <w:hyperlink r:id="rId5" w:history="1">
         <w:r>
           <w:rPr>
             <w:rStyle w:val="aa"/>
@@ -1104,7 +678,7 @@
         </w:rPr>
         <w:br/>
       </w:r>
-      <w:hyperlink r:id="rId10" w:history="1">
+      <w:hyperlink r:id="rId6" w:history="1">
         <w:r>
           <w:rPr>
             <w:rStyle w:val="aa"/>
@@ -1125,7 +699,8 @@
         <w:wordWrap/>
         <w:autoSpaceDE/>
         <w:autoSpaceDN/>
-        <w:spacing w:before="100" w:beforeAutospacing="1" w:after="100" w:afterAutospacing="1"/>
+        <w:spacing w:before="100" w:beforeAutospacing="1" w:after="100" w:afterAutospacing="1" w:line="360" w:lineRule="auto"/>
+        <w:ind w:left="360"/>
         <w:rPr>
           <w:rFonts w:ascii="Arial" w:hAnsi="Arial" w:cs="Arial"/>
           <w:color w:val="000000" w:themeColor="text1"/>
@@ -1138,7 +713,7 @@
       <w:proofErr w:type="gramStart"/>
       <w:r>
         <w:rPr>
-          <w:rFonts w:ascii="Arial" w:hAnsi="Arial" w:cs="Arial" w:hint="eastAsia"/>
+          <w:rFonts w:ascii="Arial" w:hAnsi="Arial" w:cs="Arial"/>
           <w:b/>
           <w:bCs/>
           <w:color w:val="000000" w:themeColor="text1"/>
@@ -1153,7 +728,7 @@
       <w:proofErr w:type="gramEnd"/>
       <w:r>
         <w:rPr>
-          <w:rFonts w:ascii="Arial" w:hAnsi="Arial" w:cs="Arial" w:hint="eastAsia"/>
+          <w:rFonts w:ascii="Arial" w:hAnsi="Arial" w:cs="Arial"/>
           <w:b/>
           <w:bCs/>
           <w:color w:val="000000" w:themeColor="text1"/>
@@ -1176,7 +751,7 @@
         </w:rPr>
         <w:br/>
       </w:r>
-      <w:hyperlink r:id="rId11" w:history="1">
+      <w:hyperlink r:id="rId7" w:history="1">
         <w:r>
           <w:rPr>
             <w:rStyle w:val="aa"/>
@@ -1192,24 +767,29 @@
     </w:p>
     <w:p>
       <w:pPr>
+        <w:pStyle w:val="a6"/>
         <w:widowControl/>
+        <w:numPr>
+          <w:ilvl w:val="0"/>
+          <w:numId w:val="11"/>
+        </w:numPr>
         <w:shd w:val="clear" w:color="auto" w:fill="FFFFFF"/>
         <w:wordWrap/>
         <w:autoSpaceDE/>
         <w:autoSpaceDN/>
-        <w:spacing w:before="100" w:beforeAutospacing="1" w:after="100" w:afterAutospacing="1"/>
-        <w:rPr>
-          <w:rFonts w:ascii="Arial" w:hAnsi="Arial" w:cs="Arial"/>
-          <w:color w:val="000000" w:themeColor="text1"/>
-          <w:spacing w:val="3"/>
-          <w:kern w:val="0"/>
-          <w:sz w:val="24"/>
-          <w14:ligatures w14:val="none"/>
-        </w:rPr>
-      </w:pPr>
-      <w:r>
-        <w:rPr>
-          <w:rFonts w:ascii="Arial" w:hAnsi="Arial" w:cs="Arial" w:hint="eastAsia"/>
+        <w:spacing w:before="100" w:beforeAutospacing="1" w:after="100" w:afterAutospacing="1" w:line="360" w:lineRule="auto"/>
+        <w:rPr>
+          <w:rFonts w:ascii="Arial" w:hAnsi="Arial" w:cs="Arial"/>
+          <w:color w:val="000000" w:themeColor="text1"/>
+          <w:spacing w:val="3"/>
+          <w:kern w:val="0"/>
+          <w:sz w:val="24"/>
+          <w14:ligatures w14:val="none"/>
+        </w:rPr>
+      </w:pPr>
+      <w:r>
+        <w:rPr>
+          <w:rFonts w:ascii="Arial" w:hAnsi="Arial" w:cs="Arial"/>
           <w:b/>
           <w:bCs/>
           <w:color w:val="000000" w:themeColor="text1"/>
@@ -1224,15 +804,40 @@
       <w:r>
         <w:rPr>
           <w:rFonts w:ascii="Arial" w:hAnsi="Arial" w:cs="Arial"/>
-          <w:color w:val="000000" w:themeColor="text1"/>
-          <w:spacing w:val="3"/>
-          <w:kern w:val="0"/>
-          <w:sz w:val="24"/>
+          <w:b/>
+          <w:bCs/>
+          <w:color w:val="000000" w:themeColor="text1"/>
+          <w:spacing w:val="3"/>
+          <w:kern w:val="0"/>
+          <w:sz w:val="28"/>
+          <w:szCs w:val="28"/>
           <w14:ligatures w14:val="none"/>
         </w:rPr>
         <w:br/>
       </w:r>
-      <w:hyperlink r:id="rId12" w:history="1">
+      <w:r>
+        <w:rPr>
+          <w:rFonts w:ascii="Arial" w:hAnsi="Arial" w:cs="Arial" w:hint="eastAsia"/>
+          <w:color w:val="000000" w:themeColor="text1"/>
+          <w:spacing w:val="3"/>
+          <w:kern w:val="0"/>
+          <w:sz w:val="24"/>
+          <w14:ligatures w14:val="none"/>
+        </w:rPr>
+        <w:t>(Downloaded music is in the asset folder)</w:t>
+      </w:r>
+      <w:r>
+        <w:rPr>
+          <w:rFonts w:ascii="Arial" w:hAnsi="Arial" w:cs="Arial"/>
+          <w:color w:val="000000" w:themeColor="text1"/>
+          <w:spacing w:val="3"/>
+          <w:kern w:val="0"/>
+          <w:sz w:val="24"/>
+          <w14:ligatures w14:val="none"/>
+        </w:rPr>
+        <w:br/>
+      </w:r>
+      <w:hyperlink r:id="rId8" w:history="1">
         <w:r>
           <w:rPr>
             <w:rStyle w:val="aa"/>
@@ -1256,7 +861,7 @@
         </w:rPr>
         <w:br/>
       </w:r>
-      <w:hyperlink r:id="rId13" w:history="1">
+      <w:hyperlink r:id="rId9" w:history="1">
         <w:r>
           <w:rPr>
             <w:rStyle w:val="aa"/>
@@ -1270,9 +875,12 @@
         </w:r>
       </w:hyperlink>
       <w:r>
+        <w:rPr>
+          <w:rFonts w:ascii="Arial" w:hAnsi="Arial" w:cs="Arial"/>
+        </w:rPr>
         <w:br/>
       </w:r>
-      <w:hyperlink r:id="rId14" w:history="1">
+      <w:hyperlink r:id="rId10" w:history="1">
         <w:r>
           <w:rPr>
             <w:rStyle w:val="aa"/>
@@ -1296,7 +904,7 @@
         </w:rPr>
         <w:br/>
       </w:r>
-      <w:hyperlink r:id="rId15" w:history="1">
+      <w:hyperlink r:id="rId11" w:history="1">
         <w:r>
           <w:rPr>
             <w:rStyle w:val="aa"/>
@@ -1320,7 +928,7 @@
         </w:rPr>
         <w:br/>
       </w:r>
-      <w:hyperlink r:id="rId16" w:history="1">
+      <w:hyperlink r:id="rId12" w:history="1">
         <w:r>
           <w:rPr>
             <w:rStyle w:val="aa"/>
@@ -1336,34 +944,33 @@
     </w:p>
     <w:p>
       <w:pPr>
+        <w:pStyle w:val="a6"/>
         <w:widowControl/>
+        <w:numPr>
+          <w:ilvl w:val="0"/>
+          <w:numId w:val="9"/>
+        </w:numPr>
         <w:shd w:val="clear" w:color="auto" w:fill="FFFFFF"/>
         <w:wordWrap/>
         <w:autoSpaceDE/>
         <w:autoSpaceDN/>
-        <w:spacing w:before="100" w:beforeAutospacing="1" w:after="100" w:afterAutospacing="1"/>
-      </w:pPr>
-      <w:r>
-        <w:rPr>
-          <w:rFonts w:ascii="Arial" w:hAnsi="Arial" w:cs="Arial"/>
-          <w:color w:val="000000" w:themeColor="text1"/>
-          <w:spacing w:val="3"/>
-          <w:kern w:val="0"/>
-          <w:sz w:val="24"/>
-          <w14:ligatures w14:val="none"/>
-        </w:rPr>
-        <w:t>YouTube</w:t>
-      </w:r>
-      <w:r>
-        <w:rPr>
-          <w:rFonts w:ascii="Arial" w:hAnsi="Arial" w:cs="Arial" w:hint="eastAsia"/>
-          <w:color w:val="000000" w:themeColor="text1"/>
-          <w:spacing w:val="3"/>
-          <w:kern w:val="0"/>
-          <w:sz w:val="24"/>
-          <w14:ligatures w14:val="none"/>
-        </w:rPr>
-        <w:t xml:space="preserve"> Audio Library</w:t>
+        <w:spacing w:before="100" w:beforeAutospacing="1" w:after="100" w:afterAutospacing="1" w:line="360" w:lineRule="auto"/>
+        <w:rPr>
+          <w:rFonts w:ascii="Arial" w:hAnsi="Arial" w:cs="Arial"/>
+        </w:rPr>
+      </w:pPr>
+      <w:r>
+        <w:rPr>
+          <w:rFonts w:ascii="Arial" w:hAnsi="Arial" w:cs="Arial"/>
+          <w:b/>
+          <w:bCs/>
+          <w:color w:val="000000" w:themeColor="text1"/>
+          <w:spacing w:val="3"/>
+          <w:kern w:val="0"/>
+          <w:sz w:val="24"/>
+          <w14:ligatures w14:val="none"/>
+        </w:rPr>
+        <w:t>YouTube Audio Library</w:t>
       </w:r>
       <w:r>
         <w:rPr>
@@ -1376,7 +983,7 @@
         </w:rPr>
         <w:br/>
       </w:r>
-      <w:hyperlink r:id="rId17" w:history="1">
+      <w:hyperlink r:id="rId13" w:history="1">
         <w:r>
           <w:rPr>
             <w:rStyle w:val="aa"/>
@@ -1399,16 +1006,6 @@
           <w14:ligatures w14:val="none"/>
         </w:rPr>
         <w:br/>
-      </w:r>
-      <w:r>
-        <w:rPr>
-          <w:rFonts w:ascii="Arial" w:hAnsi="Arial" w:cs="Arial" w:hint="eastAsia"/>
-          <w:color w:val="000000" w:themeColor="text1"/>
-          <w:spacing w:val="3"/>
-          <w:kern w:val="0"/>
-          <w:sz w:val="24"/>
-          <w14:ligatures w14:val="none"/>
-        </w:rPr>
         <w:t>How to use the YouTube Audio Library</w:t>
       </w:r>
       <w:r>
@@ -1422,7 +1019,7 @@
         </w:rPr>
         <w:br/>
       </w:r>
-      <w:hyperlink r:id="rId18" w:history="1">
+      <w:hyperlink r:id="rId14" w:history="1">
         <w:r>
           <w:rPr>
             <w:rStyle w:val="aa"/>
@@ -1438,34 +1035,60 @@
     </w:p>
     <w:p>
       <w:pPr>
+        <w:pStyle w:val="a6"/>
         <w:widowControl/>
+        <w:numPr>
+          <w:ilvl w:val="0"/>
+          <w:numId w:val="9"/>
+        </w:numPr>
         <w:shd w:val="clear" w:color="auto" w:fill="FFFFFF"/>
         <w:wordWrap/>
         <w:autoSpaceDE/>
         <w:autoSpaceDN/>
-        <w:spacing w:before="100" w:beforeAutospacing="1" w:after="100" w:afterAutospacing="1"/>
-        <w:rPr>
-          <w:rFonts w:ascii="Arial" w:hAnsi="Arial" w:cs="Arial"/>
-          <w:color w:val="000000" w:themeColor="text1"/>
-          <w:spacing w:val="3"/>
-          <w:kern w:val="0"/>
-          <w:sz w:val="24"/>
-          <w14:ligatures w14:val="none"/>
-        </w:rPr>
-      </w:pPr>
-      <w:r>
-        <w:t>A</w:t>
-      </w:r>
-      <w:r>
-        <w:rPr>
-          <w:rFonts w:hint="eastAsia"/>
-        </w:rPr>
-        <w:t>dobe sound effect library</w:t>
-      </w:r>
-      <w:r>
+        <w:spacing w:before="100" w:beforeAutospacing="1" w:after="100" w:afterAutospacing="1" w:line="360" w:lineRule="auto"/>
+        <w:rPr>
+          <w:rFonts w:ascii="Arial" w:hAnsi="Arial" w:cs="Arial"/>
+          <w:color w:val="000000" w:themeColor="text1"/>
+          <w:spacing w:val="3"/>
+          <w:kern w:val="0"/>
+          <w:sz w:val="24"/>
+          <w14:ligatures w14:val="none"/>
+        </w:rPr>
+      </w:pPr>
+      <w:r>
+        <w:rPr>
+          <w:rFonts w:ascii="Arial" w:hAnsi="Arial" w:cs="Arial"/>
+          <w:b/>
+          <w:bCs/>
+          <w:sz w:val="24"/>
+        </w:rPr>
+        <w:t xml:space="preserve">Adobe </w:t>
+      </w:r>
+      <w:r>
+        <w:rPr>
+          <w:rFonts w:ascii="Arial" w:hAnsi="Arial" w:cs="Arial" w:hint="eastAsia"/>
+          <w:b/>
+          <w:bCs/>
+          <w:sz w:val="24"/>
+        </w:rPr>
+        <w:t>S</w:t>
+      </w:r>
+      <w:r>
+        <w:rPr>
+          <w:rFonts w:ascii="Arial" w:hAnsi="Arial" w:cs="Arial"/>
+          <w:b/>
+          <w:bCs/>
+          <w:sz w:val="24"/>
+        </w:rPr>
+        <w:t>ound effect library</w:t>
+      </w:r>
+      <w:r>
+        <w:rPr>
+          <w:rFonts w:ascii="Arial" w:hAnsi="Arial" w:cs="Arial"/>
+        </w:rPr>
         <w:br/>
       </w:r>
-      <w:hyperlink r:id="rId19" w:history="1">
+      <w:hyperlink r:id="rId15" w:history="1">
         <w:r>
           <w:rPr>
             <w:rStyle w:val="aa"/>
@@ -1492,53 +1115,38 @@
     </w:p>
     <w:p>
       <w:pPr>
+        <w:pStyle w:val="a6"/>
         <w:widowControl/>
+        <w:numPr>
+          <w:ilvl w:val="0"/>
+          <w:numId w:val="9"/>
+        </w:numPr>
         <w:shd w:val="clear" w:color="auto" w:fill="FFFFFF"/>
         <w:wordWrap/>
         <w:autoSpaceDE/>
         <w:autoSpaceDN/>
-        <w:spacing w:before="100" w:beforeAutospacing="1" w:after="100" w:afterAutospacing="1"/>
-        <w:rPr>
-          <w:rFonts w:ascii="Arial" w:hAnsi="Arial" w:cs="Arial"/>
-          <w:color w:val="000000" w:themeColor="text1"/>
-          <w:spacing w:val="3"/>
-          <w:kern w:val="0"/>
-          <w:sz w:val="24"/>
-          <w14:ligatures w14:val="none"/>
-        </w:rPr>
-      </w:pPr>
-      <w:r>
-        <w:rPr>
-          <w:rFonts w:ascii="Arial" w:hAnsi="Arial" w:cs="Arial" w:hint="eastAsia"/>
-          <w:color w:val="000000" w:themeColor="text1"/>
-          <w:spacing w:val="3"/>
-          <w:kern w:val="0"/>
-          <w:sz w:val="24"/>
-          <w14:ligatures w14:val="none"/>
-        </w:rPr>
-        <w:t xml:space="preserve">The 6 Best Free Sound Effects Websites for </w:t>
-      </w:r>
-      <w:r>
-        <w:rPr>
-          <w:rFonts w:ascii="Arial" w:hAnsi="Arial" w:cs="Arial"/>
-          <w:color w:val="000000" w:themeColor="text1"/>
-          <w:spacing w:val="3"/>
-          <w:kern w:val="0"/>
-          <w:sz w:val="24"/>
-          <w14:ligatures w14:val="none"/>
-        </w:rPr>
-        <w:t>Creators (</w:t>
-      </w:r>
-      <w:r>
-        <w:rPr>
-          <w:rFonts w:ascii="Arial" w:hAnsi="Arial" w:cs="Arial" w:hint="eastAsia"/>
-          <w:color w:val="000000" w:themeColor="text1"/>
-          <w:spacing w:val="3"/>
-          <w:kern w:val="0"/>
-          <w:sz w:val="24"/>
-          <w14:ligatures w14:val="none"/>
-        </w:rPr>
-        <w:t>Blog)</w:t>
+        <w:spacing w:before="100" w:beforeAutospacing="1" w:after="100" w:afterAutospacing="1" w:line="360" w:lineRule="auto"/>
+        <w:rPr>
+          <w:rFonts w:ascii="Arial" w:hAnsi="Arial" w:cs="Arial"/>
+          <w:color w:val="000000" w:themeColor="text1"/>
+          <w:spacing w:val="3"/>
+          <w:kern w:val="0"/>
+          <w:sz w:val="24"/>
+          <w14:ligatures w14:val="none"/>
+        </w:rPr>
+      </w:pPr>
+      <w:r>
+        <w:rPr>
+          <w:rFonts w:ascii="Arial" w:hAnsi="Arial" w:cs="Arial"/>
+          <w:b/>
+          <w:bCs/>
+          <w:color w:val="000000" w:themeColor="text1"/>
+          <w:spacing w:val="3"/>
+          <w:kern w:val="0"/>
+          <w:sz w:val="24"/>
+          <w14:ligatures w14:val="none"/>
+        </w:rPr>
+        <w:t>The 6 Best Free Sound Effects Websites for Creators (Blog)</w:t>
       </w:r>
       <w:r>
         <w:rPr>
@@ -1551,7 +1159,7 @@
         </w:rPr>
         <w:br/>
       </w:r>
-      <w:hyperlink r:id="rId20" w:history="1">
+      <w:hyperlink r:id="rId16" w:history="1">
         <w:r>
           <w:rPr>
             <w:rStyle w:val="aa"/>
@@ -1572,47 +1180,37 @@
         <w:wordWrap/>
         <w:autoSpaceDE/>
         <w:autoSpaceDN/>
-        <w:spacing w:before="100" w:beforeAutospacing="1" w:after="100" w:afterAutospacing="1"/>
-        <w:rPr>
-          <w:rFonts w:ascii="Arial" w:hAnsi="Arial" w:cs="Arial"/>
-          <w:color w:val="000000" w:themeColor="text1"/>
-          <w:spacing w:val="3"/>
-          <w:kern w:val="0"/>
-          <w:sz w:val="24"/>
-          <w14:ligatures w14:val="none"/>
+        <w:spacing w:before="100" w:beforeAutospacing="1" w:after="100" w:afterAutospacing="1" w:line="360" w:lineRule="auto"/>
+        <w:rPr>
+          <w:rFonts w:ascii="Arial" w:hAnsi="Arial" w:cs="Arial"/>
         </w:rPr>
       </w:pPr>
     </w:p>
     <w:p>
       <w:pPr>
+        <w:pStyle w:val="a6"/>
         <w:widowControl/>
+        <w:numPr>
+          <w:ilvl w:val="0"/>
+          <w:numId w:val="10"/>
+        </w:numPr>
         <w:shd w:val="clear" w:color="auto" w:fill="FFFFFF"/>
         <w:wordWrap/>
         <w:autoSpaceDE/>
         <w:autoSpaceDN/>
-        <w:spacing w:before="100" w:beforeAutospacing="1" w:after="100" w:afterAutospacing="1"/>
-      </w:pPr>
-    </w:p>
-    <w:p>
-      <w:pPr>
-        <w:widowControl/>
-        <w:shd w:val="clear" w:color="auto" w:fill="FFFFFF"/>
-        <w:wordWrap/>
-        <w:autoSpaceDE/>
-        <w:autoSpaceDN/>
-        <w:spacing w:before="100" w:beforeAutospacing="1" w:after="100" w:afterAutospacing="1"/>
-        <w:rPr>
-          <w:rFonts w:ascii="Arial" w:hAnsi="Arial" w:cs="Arial"/>
-          <w:color w:val="000000" w:themeColor="text1"/>
-          <w:spacing w:val="3"/>
-          <w:kern w:val="0"/>
-          <w:sz w:val="24"/>
-          <w14:ligatures w14:val="none"/>
-        </w:rPr>
-      </w:pPr>
-      <w:r>
-        <w:rPr>
-          <w:rFonts w:ascii="Arial" w:hAnsi="Arial" w:cs="Arial" w:hint="eastAsia"/>
+        <w:spacing w:before="100" w:beforeAutospacing="1" w:after="100" w:afterAutospacing="1" w:line="360" w:lineRule="auto"/>
+        <w:rPr>
+          <w:rFonts w:ascii="Arial" w:hAnsi="Arial" w:cs="Arial"/>
+          <w:color w:val="000000" w:themeColor="text1"/>
+          <w:spacing w:val="3"/>
+          <w:kern w:val="0"/>
+          <w:sz w:val="24"/>
+          <w14:ligatures w14:val="none"/>
+        </w:rPr>
+      </w:pPr>
+      <w:r>
+        <w:rPr>
+          <w:rFonts w:ascii="Arial" w:hAnsi="Arial" w:cs="Arial"/>
           <w:b/>
           <w:bCs/>
           <w:color w:val="000000" w:themeColor="text1"/>
@@ -1626,7 +1224,7 @@
       </w:r>
       <w:r>
         <w:rPr>
-          <w:rFonts w:ascii="Arial" w:hAnsi="Arial" w:cs="Arial" w:hint="eastAsia"/>
+          <w:rFonts w:ascii="Arial" w:hAnsi="Arial" w:cs="Arial"/>
           <w:b/>
           <w:bCs/>
           <w:color w:val="000000" w:themeColor="text1"/>
@@ -1652,7 +1250,7 @@
         </w:rPr>
         <w:br/>
       </w:r>
-      <w:hyperlink r:id="rId21" w:history="1">
+      <w:hyperlink r:id="rId17" w:history="1">
         <w:r>
           <w:rPr>
             <w:rStyle w:val="aa"/>
@@ -1676,7 +1274,7 @@
         </w:rPr>
         <w:br/>
       </w:r>
-      <w:hyperlink r:id="rId22" w:history="1">
+      <w:hyperlink r:id="rId18" w:history="1">
         <w:r>
           <w:rPr>
             <w:rStyle w:val="aa"/>
@@ -1690,9 +1288,12 @@
         </w:r>
       </w:hyperlink>
       <w:r>
+        <w:rPr>
+          <w:rFonts w:ascii="Arial" w:hAnsi="Arial" w:cs="Arial"/>
+        </w:rPr>
         <w:br/>
       </w:r>
-      <w:hyperlink r:id="rId23" w:history="1">
+      <w:hyperlink r:id="rId19" w:history="1">
         <w:r>
           <w:rPr>
             <w:rStyle w:val="aa"/>
@@ -1713,7 +1314,7 @@
         <w:wordWrap/>
         <w:autoSpaceDE/>
         <w:autoSpaceDN/>
-        <w:spacing w:before="100" w:beforeAutospacing="1" w:after="100" w:afterAutospacing="1"/>
+        <w:spacing w:before="100" w:beforeAutospacing="1" w:after="100" w:afterAutospacing="1" w:line="360" w:lineRule="auto"/>
         <w:rPr>
           <w:rFonts w:ascii="Arial" w:hAnsi="Arial" w:cs="Arial"/>
           <w:color w:val="000000" w:themeColor="text1"/>
@@ -1726,24 +1327,29 @@
     </w:p>
     <w:p>
       <w:pPr>
+        <w:pStyle w:val="a6"/>
         <w:widowControl/>
+        <w:numPr>
+          <w:ilvl w:val="0"/>
+          <w:numId w:val="10"/>
+        </w:numPr>
         <w:shd w:val="clear" w:color="auto" w:fill="FFFFFF"/>
         <w:wordWrap/>
         <w:autoSpaceDE/>
         <w:autoSpaceDN/>
-        <w:spacing w:before="100" w:beforeAutospacing="1" w:after="100" w:afterAutospacing="1"/>
-        <w:rPr>
-          <w:rFonts w:ascii="Arial" w:hAnsi="Arial" w:cs="Arial"/>
-          <w:color w:val="000000" w:themeColor="text1"/>
-          <w:spacing w:val="3"/>
-          <w:kern w:val="0"/>
-          <w:sz w:val="24"/>
-          <w14:ligatures w14:val="none"/>
-        </w:rPr>
-      </w:pPr>
-      <w:r>
-        <w:rPr>
-          <w:rFonts w:ascii="Arial" w:hAnsi="Arial" w:cs="Arial" w:hint="eastAsia"/>
+        <w:spacing w:before="100" w:beforeAutospacing="1" w:after="100" w:afterAutospacing="1" w:line="360" w:lineRule="auto"/>
+        <w:rPr>
+          <w:rFonts w:ascii="Arial" w:hAnsi="Arial" w:cs="Arial"/>
+          <w:color w:val="000000" w:themeColor="text1"/>
+          <w:spacing w:val="3"/>
+          <w:kern w:val="0"/>
+          <w:sz w:val="24"/>
+          <w14:ligatures w14:val="none"/>
+        </w:rPr>
+      </w:pPr>
+      <w:r>
+        <w:rPr>
+          <w:rFonts w:ascii="Arial" w:hAnsi="Arial" w:cs="Arial"/>
           <w:b/>
           <w:bCs/>
           <w:color w:val="000000" w:themeColor="text1"/>
@@ -1753,6 +1359,7 @@
           <w:szCs w:val="28"/>
           <w14:ligatures w14:val="none"/>
         </w:rPr>
+        <w:lastRenderedPageBreak/>
         <w:t>Drag &amp; Drop reference</w:t>
       </w:r>
       <w:r>
@@ -1766,7 +1373,7 @@
         </w:rPr>
         <w:br/>
       </w:r>
-      <w:hyperlink r:id="rId24" w:history="1">
+      <w:hyperlink r:id="rId20" w:history="1">
         <w:r>
           <w:rPr>
             <w:rStyle w:val="aa"/>
@@ -1790,7 +1397,7 @@
         </w:rPr>
         <w:br/>
       </w:r>
-      <w:hyperlink r:id="rId25" w:history="1">
+      <w:hyperlink r:id="rId21" w:history="1">
         <w:r>
           <w:rPr>
             <w:rStyle w:val="aa"/>
@@ -1811,7 +1418,7 @@
         <w:wordWrap/>
         <w:autoSpaceDE/>
         <w:autoSpaceDN/>
-        <w:spacing w:before="100" w:beforeAutospacing="1" w:after="100" w:afterAutospacing="1"/>
+        <w:spacing w:before="100" w:beforeAutospacing="1" w:after="100" w:afterAutospacing="1" w:line="360" w:lineRule="auto"/>
         <w:rPr>
           <w:rFonts w:ascii="Arial" w:hAnsi="Arial" w:cs="Arial"/>
           <w:color w:val="000000" w:themeColor="text1"/>
@@ -1829,82 +1436,7 @@
         <w:wordWrap/>
         <w:autoSpaceDE/>
         <w:autoSpaceDN/>
-        <w:spacing w:before="100" w:beforeAutospacing="1" w:after="100" w:afterAutospacing="1"/>
-        <w:rPr>
-          <w:rFonts w:ascii="Arial" w:hAnsi="Arial" w:cs="Arial"/>
-          <w:b/>
-          <w:bCs/>
-          <w:color w:val="000000" w:themeColor="text1"/>
-          <w:spacing w:val="3"/>
-          <w:kern w:val="0"/>
-          <w:sz w:val="28"/>
-          <w:szCs w:val="28"/>
-          <w14:ligatures w14:val="none"/>
-        </w:rPr>
-      </w:pPr>
-    </w:p>
-    <w:p>
-      <w:pPr>
-        <w:widowControl/>
-        <w:shd w:val="clear" w:color="auto" w:fill="FFFFFF"/>
-        <w:wordWrap/>
-        <w:autoSpaceDE/>
-        <w:autoSpaceDN/>
-        <w:spacing w:before="100" w:beforeAutospacing="1" w:after="100" w:afterAutospacing="1"/>
-        <w:rPr>
-          <w:rFonts w:ascii="Arial" w:hAnsi="Arial" w:cs="Arial"/>
-          <w:color w:val="000000" w:themeColor="text1"/>
-          <w:spacing w:val="3"/>
-          <w:kern w:val="0"/>
-          <w:sz w:val="24"/>
-          <w14:ligatures w14:val="none"/>
-        </w:rPr>
-      </w:pPr>
-    </w:p>
-    <w:p>
-      <w:pPr>
-        <w:widowControl/>
-        <w:shd w:val="clear" w:color="auto" w:fill="FFFFFF"/>
-        <w:wordWrap/>
-        <w:autoSpaceDE/>
-        <w:autoSpaceDN/>
-        <w:spacing w:before="100" w:beforeAutospacing="1" w:after="100" w:afterAutospacing="1"/>
-        <w:rPr>
-          <w:rFonts w:ascii="Arial" w:hAnsi="Arial" w:cs="Arial"/>
-          <w:color w:val="000000" w:themeColor="text1"/>
-          <w:spacing w:val="3"/>
-          <w:kern w:val="0"/>
-          <w:sz w:val="24"/>
-          <w14:ligatures w14:val="none"/>
-        </w:rPr>
-      </w:pPr>
-    </w:p>
-    <w:p>
-      <w:pPr>
-        <w:widowControl/>
-        <w:shd w:val="clear" w:color="auto" w:fill="FFFFFF"/>
-        <w:wordWrap/>
-        <w:autoSpaceDE/>
-        <w:autoSpaceDN/>
-        <w:spacing w:before="100" w:beforeAutospacing="1" w:after="100" w:afterAutospacing="1"/>
-        <w:rPr>
-          <w:rFonts w:ascii="Arial" w:hAnsi="Arial" w:cs="Arial"/>
-          <w:color w:val="000000" w:themeColor="text1"/>
-          <w:spacing w:val="3"/>
-          <w:kern w:val="0"/>
-          <w:sz w:val="24"/>
-          <w14:ligatures w14:val="none"/>
-        </w:rPr>
-      </w:pPr>
-    </w:p>
-    <w:p>
-      <w:pPr>
-        <w:widowControl/>
-        <w:shd w:val="clear" w:color="auto" w:fill="FFFFFF"/>
-        <w:wordWrap/>
-        <w:autoSpaceDE/>
-        <w:autoSpaceDN/>
-        <w:spacing w:before="100" w:beforeAutospacing="1" w:after="100" w:afterAutospacing="1"/>
+        <w:spacing w:before="100" w:beforeAutospacing="1" w:after="100" w:afterAutospacing="1" w:line="360" w:lineRule="auto"/>
         <w:rPr>
           <w:rFonts w:ascii="Arial" w:hAnsi="Arial" w:cs="Arial"/>
           <w:color w:val="000000" w:themeColor="text1"/>
@@ -1922,13 +1454,13 @@
         <w:widowControl/>
         <w:numPr>
           <w:ilvl w:val="0"/>
-          <w:numId w:val="6"/>
+          <w:numId w:val="8"/>
         </w:numPr>
         <w:shd w:val="clear" w:color="auto" w:fill="FFFFFF"/>
         <w:wordWrap/>
         <w:autoSpaceDE/>
         <w:autoSpaceDN/>
-        <w:spacing w:before="100" w:beforeAutospacing="1" w:after="100" w:afterAutospacing="1"/>
+        <w:spacing w:before="100" w:beforeAutospacing="1" w:after="100" w:afterAutospacing="1" w:line="360" w:lineRule="auto"/>
         <w:rPr>
           <w:rFonts w:ascii="Arial" w:eastAsia="Times New Roman" w:hAnsi="Arial" w:cs="Arial"/>
           <w:color w:val="000000" w:themeColor="text1"/>
@@ -1965,38 +1497,67 @@
       </w:r>
       <w:r>
         <w:rPr>
-          <w:rFonts w:ascii="Arial" w:hAnsi="Arial" w:cs="Arial" w:hint="eastAsia"/>
-          <w:color w:val="000000" w:themeColor="text1"/>
-          <w:spacing w:val="3"/>
-          <w:kern w:val="0"/>
-          <w:sz w:val="40"/>
-          <w:szCs w:val="40"/>
-          <w14:ligatures w14:val="none"/>
-        </w:rPr>
-        <w:t>Russell, Jin</w:t>
+          <w:rFonts w:ascii="Arial" w:hAnsi="Arial" w:cs="Arial"/>
+          <w:color w:val="000000" w:themeColor="text1"/>
+          <w:spacing w:val="3"/>
+          <w:kern w:val="0"/>
+          <w:sz w:val="24"/>
+          <w14:ligatures w14:val="none"/>
+        </w:rPr>
+        <w:t xml:space="preserve">Russell is responsible for development, technical research, and core project ideation, focusing on JavaScript functionality, audio handling, and drag and drop interactions. Jin leads </w:t>
+      </w:r>
+      <w:proofErr w:type="gramStart"/>
+      <w:r>
+        <w:rPr>
+          <w:rFonts w:ascii="Arial" w:hAnsi="Arial" w:cs="Arial"/>
+          <w:color w:val="000000" w:themeColor="text1"/>
+          <w:spacing w:val="3"/>
+          <w:kern w:val="0"/>
+          <w:sz w:val="24"/>
+          <w14:ligatures w14:val="none"/>
+        </w:rPr>
+        <w:t>the visual</w:t>
+      </w:r>
+      <w:proofErr w:type="gramEnd"/>
+      <w:r>
+        <w:rPr>
+          <w:rFonts w:ascii="Arial" w:hAnsi="Arial" w:cs="Arial"/>
+          <w:color w:val="000000" w:themeColor="text1"/>
+          <w:spacing w:val="3"/>
+          <w:kern w:val="0"/>
+          <w:sz w:val="24"/>
+          <w14:ligatures w14:val="none"/>
+        </w:rPr>
+        <w:t xml:space="preserve"> design and design research </w:t>
+      </w:r>
+      <w:proofErr w:type="gramStart"/>
+      <w:r>
+        <w:rPr>
+          <w:rFonts w:ascii="Arial" w:hAnsi="Arial" w:cs="Arial"/>
+          <w:color w:val="000000" w:themeColor="text1"/>
+          <w:spacing w:val="3"/>
+          <w:kern w:val="0"/>
+          <w:sz w:val="24"/>
+          <w14:ligatures w14:val="none"/>
+        </w:rPr>
+        <w:t>and also</w:t>
+      </w:r>
+      <w:proofErr w:type="gramEnd"/>
+      <w:r>
+        <w:rPr>
+          <w:rFonts w:ascii="Arial" w:hAnsi="Arial" w:cs="Arial"/>
+          <w:color w:val="000000" w:themeColor="text1"/>
+          <w:spacing w:val="3"/>
+          <w:kern w:val="0"/>
+          <w:sz w:val="24"/>
+          <w14:ligatures w14:val="none"/>
+        </w:rPr>
+        <w:t xml:space="preserve"> acts as the project manager, coordinating schedules, organizing tasks, and ensuring smooth collaboration throughout the project.</w:t>
       </w:r>
     </w:p>
     <w:p>
       <w:pPr>
-        <w:widowControl/>
-        <w:shd w:val="clear" w:color="auto" w:fill="FFFFFF"/>
-        <w:wordWrap/>
-        <w:autoSpaceDE/>
-        <w:autoSpaceDN/>
-        <w:spacing w:before="100" w:beforeAutospacing="1" w:after="100" w:afterAutospacing="1"/>
-        <w:rPr>
-          <w:rFonts w:ascii="Arial" w:eastAsia="Times New Roman" w:hAnsi="Arial" w:cs="Arial"/>
-          <w:color w:val="000000" w:themeColor="text1"/>
-          <w:spacing w:val="3"/>
-          <w:kern w:val="0"/>
-          <w:sz w:val="40"/>
-          <w:szCs w:val="40"/>
-          <w14:ligatures w14:val="none"/>
-        </w:rPr>
-      </w:pPr>
-    </w:p>
-    <w:p>
-      <w:pPr>
+        <w:spacing w:line="360" w:lineRule="auto"/>
         <w:rPr>
           <w:rFonts w:ascii="Arial" w:hAnsi="Arial" w:cs="Arial"/>
         </w:rPr>
@@ -2136,7 +1697,7 @@
       <w:lvlText w:val=""/>
       <w:lvlJc w:val="left"/>
       <w:pPr>
-        <w:ind w:left="720" w:hanging="360"/>
+        <w:ind w:left="360" w:hanging="360"/>
       </w:pPr>
       <w:rPr>
         <w:rFonts w:ascii="Wingdings" w:hAnsi="Wingdings" w:hint="default"/>
@@ -2148,7 +1709,7 @@
       <w:lvlText w:val="o"/>
       <w:lvlJc w:val="left"/>
       <w:pPr>
-        <w:ind w:left="1440" w:hanging="360"/>
+        <w:ind w:left="1080" w:hanging="360"/>
       </w:pPr>
       <w:rPr>
         <w:rFonts w:ascii="Courier New" w:hAnsi="Courier New" w:cs="Courier New" w:hint="default"/>
@@ -2160,7 +1721,7 @@
       <w:lvlText w:val=""/>
       <w:lvlJc w:val="left"/>
       <w:pPr>
-        <w:ind w:left="2160" w:hanging="360"/>
+        <w:ind w:left="1800" w:hanging="360"/>
       </w:pPr>
       <w:rPr>
         <w:rFonts w:ascii="Wingdings" w:hAnsi="Wingdings" w:hint="default"/>
@@ -2172,7 +1733,7 @@
       <w:lvlText w:val=""/>
       <w:lvlJc w:val="left"/>
       <w:pPr>
-        <w:ind w:left="2880" w:hanging="360"/>
+        <w:ind w:left="2520" w:hanging="360"/>
       </w:pPr>
       <w:rPr>
         <w:rFonts w:ascii="Symbol" w:hAnsi="Symbol" w:hint="default"/>
@@ -2184,7 +1745,7 @@
       <w:lvlText w:val="o"/>
       <w:lvlJc w:val="left"/>
       <w:pPr>
-        <w:ind w:left="3600" w:hanging="360"/>
+        <w:ind w:left="3240" w:hanging="360"/>
       </w:pPr>
       <w:rPr>
         <w:rFonts w:ascii="Courier New" w:hAnsi="Courier New" w:cs="Courier New" w:hint="default"/>
@@ -2196,7 +1757,7 @@
       <w:lvlText w:val=""/>
       <w:lvlJc w:val="left"/>
       <w:pPr>
-        <w:ind w:left="4320" w:hanging="360"/>
+        <w:ind w:left="3960" w:hanging="360"/>
       </w:pPr>
       <w:rPr>
         <w:rFonts w:ascii="Wingdings" w:hAnsi="Wingdings" w:hint="default"/>
@@ -2208,7 +1769,7 @@
       <w:lvlText w:val=""/>
       <w:lvlJc w:val="left"/>
       <w:pPr>
-        <w:ind w:left="5040" w:hanging="360"/>
+        <w:ind w:left="4680" w:hanging="360"/>
       </w:pPr>
       <w:rPr>
         <w:rFonts w:ascii="Symbol" w:hAnsi="Symbol" w:hint="default"/>
@@ -2220,7 +1781,7 @@
       <w:lvlText w:val="o"/>
       <w:lvlJc w:val="left"/>
       <w:pPr>
-        <w:ind w:left="5760" w:hanging="360"/>
+        <w:ind w:left="5400" w:hanging="360"/>
       </w:pPr>
       <w:rPr>
         <w:rFonts w:ascii="Courier New" w:hAnsi="Courier New" w:cs="Courier New" w:hint="default"/>
@@ -2232,7 +1793,7 @@
       <w:lvlText w:val=""/>
       <w:lvlJc w:val="left"/>
       <w:pPr>
-        <w:ind w:left="6480" w:hanging="360"/>
+        <w:ind w:left="6120" w:hanging="360"/>
       </w:pPr>
       <w:rPr>
         <w:rFonts w:ascii="Wingdings" w:hAnsi="Wingdings" w:hint="default"/>
@@ -2398,7 +1959,7 @@
       <w:lvlText w:val=""/>
       <w:lvlJc w:val="left"/>
       <w:pPr>
-        <w:ind w:left="720" w:hanging="360"/>
+        <w:ind w:left="360" w:hanging="360"/>
       </w:pPr>
       <w:rPr>
         <w:rFonts w:ascii="Wingdings" w:hAnsi="Wingdings" w:hint="default"/>
@@ -2410,7 +1971,7 @@
       <w:lvlText w:val="o"/>
       <w:lvlJc w:val="left"/>
       <w:pPr>
-        <w:ind w:left="1440" w:hanging="360"/>
+        <w:ind w:left="1080" w:hanging="360"/>
       </w:pPr>
       <w:rPr>
         <w:rFonts w:ascii="Courier New" w:hAnsi="Courier New" w:cs="Courier New" w:hint="default"/>
@@ -2422,7 +1983,7 @@
       <w:lvlText w:val=""/>
       <w:lvlJc w:val="left"/>
       <w:pPr>
-        <w:ind w:left="2160" w:hanging="360"/>
+        <w:ind w:left="1800" w:hanging="360"/>
       </w:pPr>
       <w:rPr>
         <w:rFonts w:ascii="Wingdings" w:hAnsi="Wingdings" w:hint="default"/>
@@ -2434,7 +1995,7 @@
       <w:lvlText w:val=""/>
       <w:lvlJc w:val="left"/>
       <w:pPr>
-        <w:ind w:left="2880" w:hanging="360"/>
+        <w:ind w:left="2520" w:hanging="360"/>
       </w:pPr>
       <w:rPr>
         <w:rFonts w:ascii="Symbol" w:hAnsi="Symbol" w:hint="default"/>
@@ -2446,7 +2007,7 @@
       <w:lvlText w:val="o"/>
       <w:lvlJc w:val="left"/>
       <w:pPr>
-        <w:ind w:left="3600" w:hanging="360"/>
+        <w:ind w:left="3240" w:hanging="360"/>
       </w:pPr>
       <w:rPr>
         <w:rFonts w:ascii="Courier New" w:hAnsi="Courier New" w:cs="Courier New" w:hint="default"/>
@@ -2458,7 +2019,7 @@
       <w:lvlText w:val=""/>
       <w:lvlJc w:val="left"/>
       <w:pPr>
-        <w:ind w:left="4320" w:hanging="360"/>
+        <w:ind w:left="3960" w:hanging="360"/>
       </w:pPr>
       <w:rPr>
         <w:rFonts w:ascii="Wingdings" w:hAnsi="Wingdings" w:hint="default"/>
@@ -2470,7 +2031,7 @@
       <w:lvlText w:val=""/>
       <w:lvlJc w:val="left"/>
       <w:pPr>
-        <w:ind w:left="5040" w:hanging="360"/>
+        <w:ind w:left="4680" w:hanging="360"/>
       </w:pPr>
       <w:rPr>
         <w:rFonts w:ascii="Symbol" w:hAnsi="Symbol" w:hint="default"/>
@@ -2482,7 +2043,7 @@
       <w:lvlText w:val="o"/>
       <w:lvlJc w:val="left"/>
       <w:pPr>
-        <w:ind w:left="5760" w:hanging="360"/>
+        <w:ind w:left="5400" w:hanging="360"/>
       </w:pPr>
       <w:rPr>
         <w:rFonts w:ascii="Courier New" w:hAnsi="Courier New" w:cs="Courier New" w:hint="default"/>
@@ -2494,7 +2055,7 @@
       <w:lvlText w:val=""/>
       <w:lvlJc w:val="left"/>
       <w:pPr>
-        <w:ind w:left="6480" w:hanging="360"/>
+        <w:ind w:left="6120" w:hanging="360"/>
       </w:pPr>
       <w:rPr>
         <w:rFonts w:ascii="Wingdings" w:hAnsi="Wingdings" w:hint="default"/>
@@ -2511,7 +2072,7 @@
       <w:lvlText w:val=""/>
       <w:lvlJc w:val="left"/>
       <w:pPr>
-        <w:ind w:left="720" w:hanging="360"/>
+        <w:ind w:left="360" w:hanging="360"/>
       </w:pPr>
       <w:rPr>
         <w:rFonts w:ascii="Wingdings" w:hAnsi="Wingdings" w:hint="default"/>
@@ -2523,7 +2084,7 @@
       <w:lvlText w:val="o"/>
       <w:lvlJc w:val="left"/>
       <w:pPr>
-        <w:ind w:left="1440" w:hanging="360"/>
+        <w:ind w:left="1080" w:hanging="360"/>
       </w:pPr>
       <w:rPr>
         <w:rFonts w:ascii="Courier New" w:hAnsi="Courier New" w:cs="Courier New" w:hint="default"/>
@@ -2535,7 +2096,7 @@
       <w:lvlText w:val=""/>
       <w:lvlJc w:val="left"/>
       <w:pPr>
-        <w:ind w:left="2160" w:hanging="360"/>
+        <w:ind w:left="1800" w:hanging="360"/>
       </w:pPr>
       <w:rPr>
         <w:rFonts w:ascii="Wingdings" w:hAnsi="Wingdings" w:hint="default"/>
@@ -2547,7 +2108,7 @@
       <w:lvlText w:val=""/>
       <w:lvlJc w:val="left"/>
       <w:pPr>
-        <w:ind w:left="2880" w:hanging="360"/>
+        <w:ind w:left="2520" w:hanging="360"/>
       </w:pPr>
       <w:rPr>
         <w:rFonts w:ascii="Symbol" w:hAnsi="Symbol" w:hint="default"/>
@@ -2559,7 +2120,7 @@
       <w:lvlText w:val="o"/>
       <w:lvlJc w:val="left"/>
       <w:pPr>
-        <w:ind w:left="3600" w:hanging="360"/>
+        <w:ind w:left="3240" w:hanging="360"/>
       </w:pPr>
       <w:rPr>
         <w:rFonts w:ascii="Courier New" w:hAnsi="Courier New" w:cs="Courier New" w:hint="default"/>
@@ -2571,7 +2132,7 @@
       <w:lvlText w:val=""/>
       <w:lvlJc w:val="left"/>
       <w:pPr>
-        <w:ind w:left="4320" w:hanging="360"/>
+        <w:ind w:left="3960" w:hanging="360"/>
       </w:pPr>
       <w:rPr>
         <w:rFonts w:ascii="Wingdings" w:hAnsi="Wingdings" w:hint="default"/>
@@ -2583,7 +2144,7 @@
       <w:lvlText w:val=""/>
       <w:lvlJc w:val="left"/>
       <w:pPr>
-        <w:ind w:left="5040" w:hanging="360"/>
+        <w:ind w:left="4680" w:hanging="360"/>
       </w:pPr>
       <w:rPr>
         <w:rFonts w:ascii="Symbol" w:hAnsi="Symbol" w:hint="default"/>
@@ -2595,7 +2156,7 @@
       <w:lvlText w:val="o"/>
       <w:lvlJc w:val="left"/>
       <w:pPr>
-        <w:ind w:left="5760" w:hanging="360"/>
+        <w:ind w:left="5400" w:hanging="360"/>
       </w:pPr>
       <w:rPr>
         <w:rFonts w:ascii="Courier New" w:hAnsi="Courier New" w:cs="Courier New" w:hint="default"/>
@@ -2607,7 +2168,7 @@
       <w:lvlText w:val=""/>
       <w:lvlJc w:val="left"/>
       <w:pPr>
-        <w:ind w:left="6480" w:hanging="360"/>
+        <w:ind w:left="6120" w:hanging="360"/>
       </w:pPr>
       <w:rPr>
         <w:rFonts w:ascii="Wingdings" w:hAnsi="Wingdings" w:hint="default"/>
@@ -2755,6 +2316,572 @@
       <w:rPr>
         <w:rFonts w:ascii="Symbol" w:hAnsi="Symbol" w:hint="default"/>
         <w:sz w:val="20"/>
+      </w:rPr>
+    </w:lvl>
+  </w:abstractNum>
+  <w:abstractNum w:abstractNumId="6" w15:restartNumberingAfterBreak="0">
+    <w:nsid w:val="5A6774B8"/>
+    <w:multiLevelType w:val="hybridMultilevel"/>
+    <w:tmpl w:val="2166C562"/>
+    <w:lvl w:ilvl="0" w:tplc="0409000B">
+      <w:start w:val="1"/>
+      <w:numFmt w:val="bullet"/>
+      <w:lvlText w:val=""/>
+      <w:lvlJc w:val="left"/>
+      <w:pPr>
+        <w:ind w:left="360" w:hanging="360"/>
+      </w:pPr>
+      <w:rPr>
+        <w:rFonts w:ascii="Wingdings" w:hAnsi="Wingdings" w:hint="default"/>
+      </w:rPr>
+    </w:lvl>
+    <w:lvl w:ilvl="1" w:tplc="04090003" w:tentative="1">
+      <w:start w:val="1"/>
+      <w:numFmt w:val="bullet"/>
+      <w:lvlText w:val="o"/>
+      <w:lvlJc w:val="left"/>
+      <w:pPr>
+        <w:ind w:left="1080" w:hanging="360"/>
+      </w:pPr>
+      <w:rPr>
+        <w:rFonts w:ascii="Courier New" w:hAnsi="Courier New" w:cs="Courier New" w:hint="default"/>
+      </w:rPr>
+    </w:lvl>
+    <w:lvl w:ilvl="2" w:tplc="04090005" w:tentative="1">
+      <w:start w:val="1"/>
+      <w:numFmt w:val="bullet"/>
+      <w:lvlText w:val=""/>
+      <w:lvlJc w:val="left"/>
+      <w:pPr>
+        <w:ind w:left="1800" w:hanging="360"/>
+      </w:pPr>
+      <w:rPr>
+        <w:rFonts w:ascii="Wingdings" w:hAnsi="Wingdings" w:hint="default"/>
+      </w:rPr>
+    </w:lvl>
+    <w:lvl w:ilvl="3" w:tplc="04090001" w:tentative="1">
+      <w:start w:val="1"/>
+      <w:numFmt w:val="bullet"/>
+      <w:lvlText w:val=""/>
+      <w:lvlJc w:val="left"/>
+      <w:pPr>
+        <w:ind w:left="2520" w:hanging="360"/>
+      </w:pPr>
+      <w:rPr>
+        <w:rFonts w:ascii="Symbol" w:hAnsi="Symbol" w:hint="default"/>
+      </w:rPr>
+    </w:lvl>
+    <w:lvl w:ilvl="4" w:tplc="04090003" w:tentative="1">
+      <w:start w:val="1"/>
+      <w:numFmt w:val="bullet"/>
+      <w:lvlText w:val="o"/>
+      <w:lvlJc w:val="left"/>
+      <w:pPr>
+        <w:ind w:left="3240" w:hanging="360"/>
+      </w:pPr>
+      <w:rPr>
+        <w:rFonts w:ascii="Courier New" w:hAnsi="Courier New" w:cs="Courier New" w:hint="default"/>
+      </w:rPr>
+    </w:lvl>
+    <w:lvl w:ilvl="5" w:tplc="04090005" w:tentative="1">
+      <w:start w:val="1"/>
+      <w:numFmt w:val="bullet"/>
+      <w:lvlText w:val=""/>
+      <w:lvlJc w:val="left"/>
+      <w:pPr>
+        <w:ind w:left="3960" w:hanging="360"/>
+      </w:pPr>
+      <w:rPr>
+        <w:rFonts w:ascii="Wingdings" w:hAnsi="Wingdings" w:hint="default"/>
+      </w:rPr>
+    </w:lvl>
+    <w:lvl w:ilvl="6" w:tplc="04090001" w:tentative="1">
+      <w:start w:val="1"/>
+      <w:numFmt w:val="bullet"/>
+      <w:lvlText w:val=""/>
+      <w:lvlJc w:val="left"/>
+      <w:pPr>
+        <w:ind w:left="4680" w:hanging="360"/>
+      </w:pPr>
+      <w:rPr>
+        <w:rFonts w:ascii="Symbol" w:hAnsi="Symbol" w:hint="default"/>
+      </w:rPr>
+    </w:lvl>
+    <w:lvl w:ilvl="7" w:tplc="04090003" w:tentative="1">
+      <w:start w:val="1"/>
+      <w:numFmt w:val="bullet"/>
+      <w:lvlText w:val="o"/>
+      <w:lvlJc w:val="left"/>
+      <w:pPr>
+        <w:ind w:left="5400" w:hanging="360"/>
+      </w:pPr>
+      <w:rPr>
+        <w:rFonts w:ascii="Courier New" w:hAnsi="Courier New" w:cs="Courier New" w:hint="default"/>
+      </w:rPr>
+    </w:lvl>
+    <w:lvl w:ilvl="8" w:tplc="04090005" w:tentative="1">
+      <w:start w:val="1"/>
+      <w:numFmt w:val="bullet"/>
+      <w:lvlText w:val=""/>
+      <w:lvlJc w:val="left"/>
+      <w:pPr>
+        <w:ind w:left="6120" w:hanging="360"/>
+      </w:pPr>
+      <w:rPr>
+        <w:rFonts w:ascii="Wingdings" w:hAnsi="Wingdings" w:hint="default"/>
+      </w:rPr>
+    </w:lvl>
+  </w:abstractNum>
+  <w:abstractNum w:abstractNumId="7" w15:restartNumberingAfterBreak="0">
+    <w:nsid w:val="648C0BBA"/>
+    <w:multiLevelType w:val="hybridMultilevel"/>
+    <w:tmpl w:val="04405780"/>
+    <w:lvl w:ilvl="0" w:tplc="04090009">
+      <w:start w:val="1"/>
+      <w:numFmt w:val="bullet"/>
+      <w:lvlText w:val=""/>
+      <w:lvlJc w:val="left"/>
+      <w:pPr>
+        <w:ind w:left="360" w:hanging="360"/>
+      </w:pPr>
+      <w:rPr>
+        <w:rFonts w:ascii="Wingdings" w:hAnsi="Wingdings" w:hint="default"/>
+      </w:rPr>
+    </w:lvl>
+    <w:lvl w:ilvl="1" w:tplc="04090003" w:tentative="1">
+      <w:start w:val="1"/>
+      <w:numFmt w:val="bullet"/>
+      <w:lvlText w:val="o"/>
+      <w:lvlJc w:val="left"/>
+      <w:pPr>
+        <w:ind w:left="1080" w:hanging="360"/>
+      </w:pPr>
+      <w:rPr>
+        <w:rFonts w:ascii="Courier New" w:hAnsi="Courier New" w:cs="Courier New" w:hint="default"/>
+      </w:rPr>
+    </w:lvl>
+    <w:lvl w:ilvl="2" w:tplc="04090005" w:tentative="1">
+      <w:start w:val="1"/>
+      <w:numFmt w:val="bullet"/>
+      <w:lvlText w:val=""/>
+      <w:lvlJc w:val="left"/>
+      <w:pPr>
+        <w:ind w:left="1800" w:hanging="360"/>
+      </w:pPr>
+      <w:rPr>
+        <w:rFonts w:ascii="Wingdings" w:hAnsi="Wingdings" w:hint="default"/>
+      </w:rPr>
+    </w:lvl>
+    <w:lvl w:ilvl="3" w:tplc="04090001" w:tentative="1">
+      <w:start w:val="1"/>
+      <w:numFmt w:val="bullet"/>
+      <w:lvlText w:val=""/>
+      <w:lvlJc w:val="left"/>
+      <w:pPr>
+        <w:ind w:left="2520" w:hanging="360"/>
+      </w:pPr>
+      <w:rPr>
+        <w:rFonts w:ascii="Symbol" w:hAnsi="Symbol" w:hint="default"/>
+      </w:rPr>
+    </w:lvl>
+    <w:lvl w:ilvl="4" w:tplc="04090003" w:tentative="1">
+      <w:start w:val="1"/>
+      <w:numFmt w:val="bullet"/>
+      <w:lvlText w:val="o"/>
+      <w:lvlJc w:val="left"/>
+      <w:pPr>
+        <w:ind w:left="3240" w:hanging="360"/>
+      </w:pPr>
+      <w:rPr>
+        <w:rFonts w:ascii="Courier New" w:hAnsi="Courier New" w:cs="Courier New" w:hint="default"/>
+      </w:rPr>
+    </w:lvl>
+    <w:lvl w:ilvl="5" w:tplc="04090005" w:tentative="1">
+      <w:start w:val="1"/>
+      <w:numFmt w:val="bullet"/>
+      <w:lvlText w:val=""/>
+      <w:lvlJc w:val="left"/>
+      <w:pPr>
+        <w:ind w:left="3960" w:hanging="360"/>
+      </w:pPr>
+      <w:rPr>
+        <w:rFonts w:ascii="Wingdings" w:hAnsi="Wingdings" w:hint="default"/>
+      </w:rPr>
+    </w:lvl>
+    <w:lvl w:ilvl="6" w:tplc="04090001" w:tentative="1">
+      <w:start w:val="1"/>
+      <w:numFmt w:val="bullet"/>
+      <w:lvlText w:val=""/>
+      <w:lvlJc w:val="left"/>
+      <w:pPr>
+        <w:ind w:left="4680" w:hanging="360"/>
+      </w:pPr>
+      <w:rPr>
+        <w:rFonts w:ascii="Symbol" w:hAnsi="Symbol" w:hint="default"/>
+      </w:rPr>
+    </w:lvl>
+    <w:lvl w:ilvl="7" w:tplc="04090003" w:tentative="1">
+      <w:start w:val="1"/>
+      <w:numFmt w:val="bullet"/>
+      <w:lvlText w:val="o"/>
+      <w:lvlJc w:val="left"/>
+      <w:pPr>
+        <w:ind w:left="5400" w:hanging="360"/>
+      </w:pPr>
+      <w:rPr>
+        <w:rFonts w:ascii="Courier New" w:hAnsi="Courier New" w:cs="Courier New" w:hint="default"/>
+      </w:rPr>
+    </w:lvl>
+    <w:lvl w:ilvl="8" w:tplc="04090005" w:tentative="1">
+      <w:start w:val="1"/>
+      <w:numFmt w:val="bullet"/>
+      <w:lvlText w:val=""/>
+      <w:lvlJc w:val="left"/>
+      <w:pPr>
+        <w:ind w:left="6120" w:hanging="360"/>
+      </w:pPr>
+      <w:rPr>
+        <w:rFonts w:ascii="Wingdings" w:hAnsi="Wingdings" w:hint="default"/>
+      </w:rPr>
+    </w:lvl>
+  </w:abstractNum>
+  <w:abstractNum w:abstractNumId="8" w15:restartNumberingAfterBreak="0">
+    <w:nsid w:val="718D0675"/>
+    <w:multiLevelType w:val="hybridMultilevel"/>
+    <w:tmpl w:val="AE64E384"/>
+    <w:lvl w:ilvl="0" w:tplc="0409000B">
+      <w:start w:val="1"/>
+      <w:numFmt w:val="bullet"/>
+      <w:lvlText w:val=""/>
+      <w:lvlJc w:val="left"/>
+      <w:pPr>
+        <w:ind w:left="360" w:hanging="360"/>
+      </w:pPr>
+      <w:rPr>
+        <w:rFonts w:ascii="Wingdings" w:hAnsi="Wingdings" w:hint="default"/>
+      </w:rPr>
+    </w:lvl>
+    <w:lvl w:ilvl="1" w:tplc="04090003" w:tentative="1">
+      <w:start w:val="1"/>
+      <w:numFmt w:val="bullet"/>
+      <w:lvlText w:val="o"/>
+      <w:lvlJc w:val="left"/>
+      <w:pPr>
+        <w:ind w:left="1080" w:hanging="360"/>
+      </w:pPr>
+      <w:rPr>
+        <w:rFonts w:ascii="Courier New" w:hAnsi="Courier New" w:cs="Courier New" w:hint="default"/>
+      </w:rPr>
+    </w:lvl>
+    <w:lvl w:ilvl="2" w:tplc="04090005" w:tentative="1">
+      <w:start w:val="1"/>
+      <w:numFmt w:val="bullet"/>
+      <w:lvlText w:val=""/>
+      <w:lvlJc w:val="left"/>
+      <w:pPr>
+        <w:ind w:left="1800" w:hanging="360"/>
+      </w:pPr>
+      <w:rPr>
+        <w:rFonts w:ascii="Wingdings" w:hAnsi="Wingdings" w:hint="default"/>
+      </w:rPr>
+    </w:lvl>
+    <w:lvl w:ilvl="3" w:tplc="04090001" w:tentative="1">
+      <w:start w:val="1"/>
+      <w:numFmt w:val="bullet"/>
+      <w:lvlText w:val=""/>
+      <w:lvlJc w:val="left"/>
+      <w:pPr>
+        <w:ind w:left="2520" w:hanging="360"/>
+      </w:pPr>
+      <w:rPr>
+        <w:rFonts w:ascii="Symbol" w:hAnsi="Symbol" w:hint="default"/>
+      </w:rPr>
+    </w:lvl>
+    <w:lvl w:ilvl="4" w:tplc="04090003" w:tentative="1">
+      <w:start w:val="1"/>
+      <w:numFmt w:val="bullet"/>
+      <w:lvlText w:val="o"/>
+      <w:lvlJc w:val="left"/>
+      <w:pPr>
+        <w:ind w:left="3240" w:hanging="360"/>
+      </w:pPr>
+      <w:rPr>
+        <w:rFonts w:ascii="Courier New" w:hAnsi="Courier New" w:cs="Courier New" w:hint="default"/>
+      </w:rPr>
+    </w:lvl>
+    <w:lvl w:ilvl="5" w:tplc="04090005" w:tentative="1">
+      <w:start w:val="1"/>
+      <w:numFmt w:val="bullet"/>
+      <w:lvlText w:val=""/>
+      <w:lvlJc w:val="left"/>
+      <w:pPr>
+        <w:ind w:left="3960" w:hanging="360"/>
+      </w:pPr>
+      <w:rPr>
+        <w:rFonts w:ascii="Wingdings" w:hAnsi="Wingdings" w:hint="default"/>
+      </w:rPr>
+    </w:lvl>
+    <w:lvl w:ilvl="6" w:tplc="04090001" w:tentative="1">
+      <w:start w:val="1"/>
+      <w:numFmt w:val="bullet"/>
+      <w:lvlText w:val=""/>
+      <w:lvlJc w:val="left"/>
+      <w:pPr>
+        <w:ind w:left="4680" w:hanging="360"/>
+      </w:pPr>
+      <w:rPr>
+        <w:rFonts w:ascii="Symbol" w:hAnsi="Symbol" w:hint="default"/>
+      </w:rPr>
+    </w:lvl>
+    <w:lvl w:ilvl="7" w:tplc="04090003" w:tentative="1">
+      <w:start w:val="1"/>
+      <w:numFmt w:val="bullet"/>
+      <w:lvlText w:val="o"/>
+      <w:lvlJc w:val="left"/>
+      <w:pPr>
+        <w:ind w:left="5400" w:hanging="360"/>
+      </w:pPr>
+      <w:rPr>
+        <w:rFonts w:ascii="Courier New" w:hAnsi="Courier New" w:cs="Courier New" w:hint="default"/>
+      </w:rPr>
+    </w:lvl>
+    <w:lvl w:ilvl="8" w:tplc="04090005" w:tentative="1">
+      <w:start w:val="1"/>
+      <w:numFmt w:val="bullet"/>
+      <w:lvlText w:val=""/>
+      <w:lvlJc w:val="left"/>
+      <w:pPr>
+        <w:ind w:left="6120" w:hanging="360"/>
+      </w:pPr>
+      <w:rPr>
+        <w:rFonts w:ascii="Wingdings" w:hAnsi="Wingdings" w:hint="default"/>
+      </w:rPr>
+    </w:lvl>
+  </w:abstractNum>
+  <w:abstractNum w:abstractNumId="9" w15:restartNumberingAfterBreak="0">
+    <w:nsid w:val="76F6011F"/>
+    <w:multiLevelType w:val="hybridMultilevel"/>
+    <w:tmpl w:val="69B49900"/>
+    <w:lvl w:ilvl="0" w:tplc="04090009">
+      <w:start w:val="1"/>
+      <w:numFmt w:val="bullet"/>
+      <w:lvlText w:val=""/>
+      <w:lvlJc w:val="left"/>
+      <w:pPr>
+        <w:ind w:left="1080" w:hanging="360"/>
+      </w:pPr>
+      <w:rPr>
+        <w:rFonts w:ascii="Wingdings" w:hAnsi="Wingdings" w:hint="default"/>
+      </w:rPr>
+    </w:lvl>
+    <w:lvl w:ilvl="1" w:tplc="04090003" w:tentative="1">
+      <w:start w:val="1"/>
+      <w:numFmt w:val="bullet"/>
+      <w:lvlText w:val="o"/>
+      <w:lvlJc w:val="left"/>
+      <w:pPr>
+        <w:ind w:left="1800" w:hanging="360"/>
+      </w:pPr>
+      <w:rPr>
+        <w:rFonts w:ascii="Courier New" w:hAnsi="Courier New" w:cs="Courier New" w:hint="default"/>
+      </w:rPr>
+    </w:lvl>
+    <w:lvl w:ilvl="2" w:tplc="04090005" w:tentative="1">
+      <w:start w:val="1"/>
+      <w:numFmt w:val="bullet"/>
+      <w:lvlText w:val=""/>
+      <w:lvlJc w:val="left"/>
+      <w:pPr>
+        <w:ind w:left="2520" w:hanging="360"/>
+      </w:pPr>
+      <w:rPr>
+        <w:rFonts w:ascii="Wingdings" w:hAnsi="Wingdings" w:hint="default"/>
+      </w:rPr>
+    </w:lvl>
+    <w:lvl w:ilvl="3" w:tplc="04090001" w:tentative="1">
+      <w:start w:val="1"/>
+      <w:numFmt w:val="bullet"/>
+      <w:lvlText w:val=""/>
+      <w:lvlJc w:val="left"/>
+      <w:pPr>
+        <w:ind w:left="3240" w:hanging="360"/>
+      </w:pPr>
+      <w:rPr>
+        <w:rFonts w:ascii="Symbol" w:hAnsi="Symbol" w:hint="default"/>
+      </w:rPr>
+    </w:lvl>
+    <w:lvl w:ilvl="4" w:tplc="04090003" w:tentative="1">
+      <w:start w:val="1"/>
+      <w:numFmt w:val="bullet"/>
+      <w:lvlText w:val="o"/>
+      <w:lvlJc w:val="left"/>
+      <w:pPr>
+        <w:ind w:left="3960" w:hanging="360"/>
+      </w:pPr>
+      <w:rPr>
+        <w:rFonts w:ascii="Courier New" w:hAnsi="Courier New" w:cs="Courier New" w:hint="default"/>
+      </w:rPr>
+    </w:lvl>
+    <w:lvl w:ilvl="5" w:tplc="04090005" w:tentative="1">
+      <w:start w:val="1"/>
+      <w:numFmt w:val="bullet"/>
+      <w:lvlText w:val=""/>
+      <w:lvlJc w:val="left"/>
+      <w:pPr>
+        <w:ind w:left="4680" w:hanging="360"/>
+      </w:pPr>
+      <w:rPr>
+        <w:rFonts w:ascii="Wingdings" w:hAnsi="Wingdings" w:hint="default"/>
+      </w:rPr>
+    </w:lvl>
+    <w:lvl w:ilvl="6" w:tplc="04090001" w:tentative="1">
+      <w:start w:val="1"/>
+      <w:numFmt w:val="bullet"/>
+      <w:lvlText w:val=""/>
+      <w:lvlJc w:val="left"/>
+      <w:pPr>
+        <w:ind w:left="5400" w:hanging="360"/>
+      </w:pPr>
+      <w:rPr>
+        <w:rFonts w:ascii="Symbol" w:hAnsi="Symbol" w:hint="default"/>
+      </w:rPr>
+    </w:lvl>
+    <w:lvl w:ilvl="7" w:tplc="04090003" w:tentative="1">
+      <w:start w:val="1"/>
+      <w:numFmt w:val="bullet"/>
+      <w:lvlText w:val="o"/>
+      <w:lvlJc w:val="left"/>
+      <w:pPr>
+        <w:ind w:left="6120" w:hanging="360"/>
+      </w:pPr>
+      <w:rPr>
+        <w:rFonts w:ascii="Courier New" w:hAnsi="Courier New" w:cs="Courier New" w:hint="default"/>
+      </w:rPr>
+    </w:lvl>
+    <w:lvl w:ilvl="8" w:tplc="04090005" w:tentative="1">
+      <w:start w:val="1"/>
+      <w:numFmt w:val="bullet"/>
+      <w:lvlText w:val=""/>
+      <w:lvlJc w:val="left"/>
+      <w:pPr>
+        <w:ind w:left="6840" w:hanging="360"/>
+      </w:pPr>
+      <w:rPr>
+        <w:rFonts w:ascii="Wingdings" w:hAnsi="Wingdings" w:hint="default"/>
+      </w:rPr>
+    </w:lvl>
+  </w:abstractNum>
+  <w:abstractNum w:abstractNumId="10" w15:restartNumberingAfterBreak="0">
+    <w:nsid w:val="78620970"/>
+    <w:multiLevelType w:val="hybridMultilevel"/>
+    <w:tmpl w:val="746CE43A"/>
+    <w:lvl w:ilvl="0" w:tplc="E1AACB36">
+      <w:numFmt w:val="bullet"/>
+      <w:lvlText w:val="-"/>
+      <w:lvlJc w:val="left"/>
+      <w:pPr>
+        <w:ind w:left="720" w:hanging="360"/>
+      </w:pPr>
+      <w:rPr>
+        <w:rFonts w:ascii="Arial" w:eastAsiaTheme="minorEastAsia" w:hAnsi="Arial" w:cs="Arial" w:hint="default"/>
+        <w:b/>
+        <w:sz w:val="28"/>
+      </w:rPr>
+    </w:lvl>
+    <w:lvl w:ilvl="1" w:tplc="04090003" w:tentative="1">
+      <w:start w:val="1"/>
+      <w:numFmt w:val="bullet"/>
+      <w:lvlText w:val="o"/>
+      <w:lvlJc w:val="left"/>
+      <w:pPr>
+        <w:ind w:left="1440" w:hanging="360"/>
+      </w:pPr>
+      <w:rPr>
+        <w:rFonts w:ascii="Courier New" w:hAnsi="Courier New" w:cs="Courier New" w:hint="default"/>
+      </w:rPr>
+    </w:lvl>
+    <w:lvl w:ilvl="2" w:tplc="04090005" w:tentative="1">
+      <w:start w:val="1"/>
+      <w:numFmt w:val="bullet"/>
+      <w:lvlText w:val=""/>
+      <w:lvlJc w:val="left"/>
+      <w:pPr>
+        <w:ind w:left="2160" w:hanging="360"/>
+      </w:pPr>
+      <w:rPr>
+        <w:rFonts w:ascii="Wingdings" w:hAnsi="Wingdings" w:hint="default"/>
+      </w:rPr>
+    </w:lvl>
+    <w:lvl w:ilvl="3" w:tplc="04090001" w:tentative="1">
+      <w:start w:val="1"/>
+      <w:numFmt w:val="bullet"/>
+      <w:lvlText w:val=""/>
+      <w:lvlJc w:val="left"/>
+      <w:pPr>
+        <w:ind w:left="2880" w:hanging="360"/>
+      </w:pPr>
+      <w:rPr>
+        <w:rFonts w:ascii="Symbol" w:hAnsi="Symbol" w:hint="default"/>
+      </w:rPr>
+    </w:lvl>
+    <w:lvl w:ilvl="4" w:tplc="04090003" w:tentative="1">
+      <w:start w:val="1"/>
+      <w:numFmt w:val="bullet"/>
+      <w:lvlText w:val="o"/>
+      <w:lvlJc w:val="left"/>
+      <w:pPr>
+        <w:ind w:left="3600" w:hanging="360"/>
+      </w:pPr>
+      <w:rPr>
+        <w:rFonts w:ascii="Courier New" w:hAnsi="Courier New" w:cs="Courier New" w:hint="default"/>
+      </w:rPr>
+    </w:lvl>
+    <w:lvl w:ilvl="5" w:tplc="04090005" w:tentative="1">
+      <w:start w:val="1"/>
+      <w:numFmt w:val="bullet"/>
+      <w:lvlText w:val=""/>
+      <w:lvlJc w:val="left"/>
+      <w:pPr>
+        <w:ind w:left="4320" w:hanging="360"/>
+      </w:pPr>
+      <w:rPr>
+        <w:rFonts w:ascii="Wingdings" w:hAnsi="Wingdings" w:hint="default"/>
+      </w:rPr>
+    </w:lvl>
+    <w:lvl w:ilvl="6" w:tplc="04090001" w:tentative="1">
+      <w:start w:val="1"/>
+      <w:numFmt w:val="bullet"/>
+      <w:lvlText w:val=""/>
+      <w:lvlJc w:val="left"/>
+      <w:pPr>
+        <w:ind w:left="5040" w:hanging="360"/>
+      </w:pPr>
+      <w:rPr>
+        <w:rFonts w:ascii="Symbol" w:hAnsi="Symbol" w:hint="default"/>
+      </w:rPr>
+    </w:lvl>
+    <w:lvl w:ilvl="7" w:tplc="04090003" w:tentative="1">
+      <w:start w:val="1"/>
+      <w:numFmt w:val="bullet"/>
+      <w:lvlText w:val="o"/>
+      <w:lvlJc w:val="left"/>
+      <w:pPr>
+        <w:ind w:left="5760" w:hanging="360"/>
+      </w:pPr>
+      <w:rPr>
+        <w:rFonts w:ascii="Courier New" w:hAnsi="Courier New" w:cs="Courier New" w:hint="default"/>
+      </w:rPr>
+    </w:lvl>
+    <w:lvl w:ilvl="8" w:tplc="04090005" w:tentative="1">
+      <w:start w:val="1"/>
+      <w:numFmt w:val="bullet"/>
+      <w:lvlText w:val=""/>
+      <w:lvlJc w:val="left"/>
+      <w:pPr>
+        <w:ind w:left="6480" w:hanging="360"/>
+      </w:pPr>
+      <w:rPr>
+        <w:rFonts w:ascii="Wingdings" w:hAnsi="Wingdings" w:hint="default"/>
       </w:rPr>
     </w:lvl>
   </w:abstractNum>
@@ -2775,6 +2902,21 @@
   </w:num>
   <w:num w:numId="6" w16cid:durableId="569313925">
     <w:abstractNumId w:val="3"/>
+  </w:num>
+  <w:num w:numId="7" w16cid:durableId="1668939958">
+    <w:abstractNumId w:val="9"/>
+  </w:num>
+  <w:num w:numId="8" w16cid:durableId="46035440">
+    <w:abstractNumId w:val="7"/>
+  </w:num>
+  <w:num w:numId="9" w16cid:durableId="155998363">
+    <w:abstractNumId w:val="10"/>
+  </w:num>
+  <w:num w:numId="10" w16cid:durableId="1107039238">
+    <w:abstractNumId w:val="8"/>
+  </w:num>
+  <w:num w:numId="11" w16cid:durableId="1297249693">
+    <w:abstractNumId w:val="6"/>
   </w:num>
 </w:numbering>
 </file>
@@ -3387,7 +3529,6 @@
   <w:style w:type="character" w:default="1" w:styleId="a0">
     <w:name w:val="Default Paragraph Font"/>
     <w:uiPriority w:val="1"/>
-    <w:semiHidden/>
     <w:unhideWhenUsed/>
   </w:style>
   <w:style w:type="table" w:default="1" w:styleId="a1">

</xml_diff>